<commit_message>
Basic Structures of Pandas  :panda_face:
</commit_message>
<xml_diff>
--- a/1-IntroductionToDataScience/Notes.docx
+++ b/1-IntroductionToDataScience/Notes.docx
@@ -2,38 +2,6 @@
 <file path=word/document.xml><?xml version="1.0" encoding="utf-8"?>
 <w:document xmlns:wpc="http://schemas.microsoft.com/office/word/2010/wordprocessingCanvas" xmlns:cx="http://schemas.microsoft.com/office/drawing/2014/chartex" xmlns:cx1="http://schemas.microsoft.com/office/drawing/2015/9/8/chartex" xmlns:cx2="http://schemas.microsoft.com/office/drawing/2015/10/21/chartex" xmlns:cx3="http://schemas.microsoft.com/office/drawing/2016/5/9/chartex" xmlns:cx4="http://schemas.microsoft.com/office/drawing/2016/5/10/chartex" xmlns:cx5="http://schemas.microsoft.com/office/drawing/2016/5/11/chartex" xmlns:cx6="http://schemas.microsoft.com/office/drawing/2016/5/12/chartex" xmlns:cx7="http://schemas.microsoft.com/office/drawing/2016/5/13/chartex" xmlns:cx8="http://schemas.microsoft.com/office/drawing/2016/5/14/chartex" xmlns:mc="http://schemas.openxmlformats.org/markup-compatibility/2006" xmlns:aink="http://schemas.microsoft.com/office/drawing/2016/ink" xmlns:am3d="http://schemas.microsoft.com/office/drawing/2017/model3d" xmlns:o="urn:schemas-microsoft-com:office:office" xmlns:r="http://schemas.openxmlformats.org/officeDocument/2006/relationships" xmlns:m="http://schemas.openxmlformats.org/officeDocument/2006/math" xmlns:v="urn:schemas-microsoft-com:vml" xmlns:wp14="http://schemas.microsoft.com/office/word/2010/wordprocessingDrawing" xmlns:wp="http://schemas.openxmlformats.org/drawingml/2006/wordprocessingDrawing" xmlns:w10="urn:schemas-microsoft-com:office:word" xmlns:w="http://schemas.openxmlformats.org/wordprocessingml/2006/main" xmlns:w14="http://schemas.microsoft.com/office/word/2010/wordml" xmlns:w15="http://schemas.microsoft.com/office/word/2012/wordml" xmlns:w16cid="http://schemas.microsoft.com/office/word/2016/wordml/cid" xmlns:w16se="http://schemas.microsoft.com/office/word/2015/wordml/symex" xmlns:wpg="http://schemas.microsoft.com/office/word/2010/wordprocessingGroup" xmlns:wpi="http://schemas.microsoft.com/office/word/2010/wordprocessingInk" xmlns:wne="http://schemas.microsoft.com/office/word/2006/wordml" xmlns:wps="http://schemas.microsoft.com/office/word/2010/wordprocessingShape" mc:Ignorable="w14 w15 w16se w16cid wp14">
   <w:body>
-    <w:p>
-      <w:pPr>
-        <w:spacing w:before="240"/>
-        <w:jc w:val="center"/>
-        <w:rPr>
-          <w:rFonts w:ascii="ADAM.CG PRO" w:hAnsi="ADAM.CG PRO" w:cs="Adobe Devanagari"/>
-          <w:b/>
-          <w:bCs/>
-          <w:sz w:val="96"/>
-          <w:szCs w:val="96"/>
-          <w:lang w:val="en-US"/>
-        </w:rPr>
-        <w:sectPr>
-          <w:footerReference w:type="default" r:id="rId8"/>
-          <w:pgSz w:w="12240" w:h="15840"/>
-          <w:pgMar w:top="6379" w:right="1440" w:bottom="1440" w:left="1440" w:header="720" w:footer="720" w:gutter="0"/>
-          <w:cols w:space="720"/>
-          <w:docGrid w:linePitch="360"/>
-        </w:sectPr>
-      </w:pPr>
-      <w:r>
-        <w:rPr>
-          <w:rFonts w:ascii="ADAM.CG PRO" w:hAnsi="ADAM.CG PRO" w:cs="Adobe Devanagari"/>
-          <w:b/>
-          <w:bCs/>
-          <w:sz w:val="96"/>
-          <w:szCs w:val="96"/>
-          <w:lang w:val="en-US"/>
-        </w:rPr>
-        <w:t>WEEK1</w:t>
-      </w:r>
-    </w:p>
     <w:p>
       <w:pPr>
         <w:rPr>
@@ -56,7 +24,6 @@
           <w:szCs w:val="32"/>
           <w:lang w:val="en-US"/>
         </w:rPr>
-        <w:lastRenderedPageBreak/>
         <w:t>Python fundamentals</w:t>
       </w:r>
       <w:r>
@@ -74,6 +41,7 @@
     </w:p>
     <w:p>
       <w:pPr>
+        <w:spacing w:before="240"/>
         <w:rPr>
           <w:b/>
           <w:bCs/>
@@ -146,7 +114,25 @@
           <w:szCs w:val="28"/>
           <w:lang w:val="en-US"/>
         </w:rPr>
-        <w:t xml:space="preserve">None: NoneType, </w:t>
+        <w:t xml:space="preserve">None: </w:t>
+      </w:r>
+      <w:proofErr w:type="spellStart"/>
+      <w:r>
+        <w:rPr>
+          <w:sz w:val="28"/>
+          <w:szCs w:val="28"/>
+          <w:lang w:val="en-US"/>
+        </w:rPr>
+        <w:t>NoneType</w:t>
+      </w:r>
+      <w:proofErr w:type="spellEnd"/>
+      <w:r>
+        <w:rPr>
+          <w:sz w:val="28"/>
+          <w:szCs w:val="28"/>
+          <w:lang w:val="en-US"/>
+        </w:rPr>
+        <w:t xml:space="preserve">, </w:t>
       </w:r>
     </w:p>
     <w:p>
@@ -307,6 +293,7 @@
         </w:rPr>
         <w:t xml:space="preserve">, can contain mixed data types, written between parentheses </w:t>
       </w:r>
+      <w:proofErr w:type="gramStart"/>
       <w:r>
         <w:rPr>
           <w:sz w:val="28"/>
@@ -315,15 +302,22 @@
         </w:rPr>
         <w:t>()</w:t>
       </w:r>
-      <w:bookmarkStart w:id="0" w:name="_GoBack"/>
-      <w:bookmarkEnd w:id="0"/>
-      <w:r>
-        <w:rPr>
-          <w:sz w:val="28"/>
-          <w:szCs w:val="28"/>
-          <w:lang w:val="en-US"/>
-        </w:rPr>
-        <w:t xml:space="preserve">  */</w:t>
+      <w:r>
+        <w:rPr>
+          <w:sz w:val="28"/>
+          <w:szCs w:val="28"/>
+          <w:lang w:val="en-US"/>
+        </w:rPr>
+        <w:t xml:space="preserve">  *</w:t>
+      </w:r>
+      <w:proofErr w:type="gramEnd"/>
+      <w:r>
+        <w:rPr>
+          <w:sz w:val="28"/>
+          <w:szCs w:val="28"/>
+          <w:lang w:val="en-US"/>
+        </w:rPr>
+        <w:t>/</w:t>
       </w:r>
     </w:p>
     <w:p>
@@ -370,15 +364,7 @@
           <w:szCs w:val="28"/>
           <w:lang w:val="en-US"/>
         </w:rPr>
-        <w:t xml:space="preserve">: </w:t>
-      </w:r>
-      <w:r>
-        <w:rPr>
-          <w:sz w:val="28"/>
-          <w:szCs w:val="28"/>
-          <w:lang w:val="en-US"/>
-        </w:rPr>
-        <w:t>list</w:t>
+        <w:t>: list</w:t>
       </w:r>
     </w:p>
     <w:p>
@@ -413,7 +399,25 @@
           <w:szCs w:val="28"/>
           <w:lang w:val="en-US"/>
         </w:rPr>
-        <w:t xml:space="preserve"> (add by append() function)</w:t>
+        <w:t xml:space="preserve"> (add by </w:t>
+      </w:r>
+      <w:proofErr w:type="gramStart"/>
+      <w:r>
+        <w:rPr>
+          <w:sz w:val="28"/>
+          <w:szCs w:val="28"/>
+          <w:lang w:val="en-US"/>
+        </w:rPr>
+        <w:t>append(</w:t>
+      </w:r>
+      <w:proofErr w:type="gramEnd"/>
+      <w:r>
+        <w:rPr>
+          <w:sz w:val="28"/>
+          <w:szCs w:val="28"/>
+          <w:lang w:val="en-US"/>
+        </w:rPr>
+        <w:t>) function)</w:t>
       </w:r>
       <w:r>
         <w:rPr>
@@ -484,7 +488,25 @@
           <w:szCs w:val="28"/>
           <w:lang w:val="en-US"/>
         </w:rPr>
-        <w:t>‘name’: ‘Asmaa’, ‘surname’: ‘Mirkhan’</w:t>
+        <w:t>‘name’: ‘Asmaa’, ‘surname’: ‘</w:t>
+      </w:r>
+      <w:proofErr w:type="spellStart"/>
+      <w:r>
+        <w:rPr>
+          <w:sz w:val="28"/>
+          <w:szCs w:val="28"/>
+          <w:lang w:val="en-US"/>
+        </w:rPr>
+        <w:t>Mirkhan</w:t>
+      </w:r>
+      <w:proofErr w:type="spellEnd"/>
+      <w:r>
+        <w:rPr>
+          <w:sz w:val="28"/>
+          <w:szCs w:val="28"/>
+          <w:lang w:val="en-US"/>
+        </w:rPr>
+        <w:t>’</w:t>
       </w:r>
       <w:r>
         <w:rPr>
@@ -548,7 +570,7 @@
     </w:p>
     <w:p>
       <w:pPr>
-        <w:spacing w:after="0"/>
+        <w:spacing w:before="240" w:after="0"/>
         <w:rPr>
           <w:b/>
           <w:bCs/>
@@ -601,7 +623,25 @@
           <w:szCs w:val="28"/>
           <w:lang w:val="en-US"/>
         </w:rPr>
-        <w:t>Constructor: (Syntax: __init__) it is not necessary</w:t>
+        <w:t>Constructor: (Syntax: __</w:t>
+      </w:r>
+      <w:proofErr w:type="spellStart"/>
+      <w:r>
+        <w:rPr>
+          <w:sz w:val="28"/>
+          <w:szCs w:val="28"/>
+          <w:lang w:val="en-US"/>
+        </w:rPr>
+        <w:t>init</w:t>
+      </w:r>
+      <w:proofErr w:type="spellEnd"/>
+      <w:r>
+        <w:rPr>
+          <w:sz w:val="28"/>
+          <w:szCs w:val="28"/>
+          <w:lang w:val="en-US"/>
+        </w:rPr>
+        <w:t>__) it is not necessary</w:t>
       </w:r>
     </w:p>
     <w:p>
@@ -641,7 +681,43 @@
           <w:szCs w:val="28"/>
           <w:lang w:val="en-US"/>
         </w:rPr>
-        <w:t>Function signature: map(function, iterable , …)</w:t>
+        <w:t xml:space="preserve">Function signature: </w:t>
+      </w:r>
+      <w:proofErr w:type="gramStart"/>
+      <w:r>
+        <w:rPr>
+          <w:sz w:val="28"/>
+          <w:szCs w:val="28"/>
+          <w:lang w:val="en-US"/>
+        </w:rPr>
+        <w:t>map(</w:t>
+      </w:r>
+      <w:proofErr w:type="gramEnd"/>
+      <w:r>
+        <w:rPr>
+          <w:sz w:val="28"/>
+          <w:szCs w:val="28"/>
+          <w:lang w:val="en-US"/>
+        </w:rPr>
+        <w:t xml:space="preserve">function, </w:t>
+      </w:r>
+      <w:proofErr w:type="spellStart"/>
+      <w:r>
+        <w:rPr>
+          <w:sz w:val="28"/>
+          <w:szCs w:val="28"/>
+          <w:lang w:val="en-US"/>
+        </w:rPr>
+        <w:t>iterable</w:t>
+      </w:r>
+      <w:proofErr w:type="spellEnd"/>
+      <w:r>
+        <w:rPr>
+          <w:sz w:val="28"/>
+          <w:szCs w:val="28"/>
+          <w:lang w:val="en-US"/>
+        </w:rPr>
+        <w:t xml:space="preserve"> , …)</w:t>
       </w:r>
     </w:p>
     <w:p>
@@ -662,7 +738,447 @@
         <w:t>Note: Useful for analysis</w:t>
       </w:r>
     </w:p>
+    <w:p>
+      <w:pPr>
+        <w:spacing w:after="0"/>
+        <w:rPr>
+          <w:sz w:val="28"/>
+          <w:szCs w:val="28"/>
+          <w:lang w:val="en-US"/>
+        </w:rPr>
+      </w:pPr>
+    </w:p>
+    <w:p>
+      <w:pPr>
+        <w:rPr>
+          <w:rFonts w:ascii="ADAM.CG PRO" w:hAnsi="ADAM.CG PRO"/>
+          <w:b/>
+          <w:bCs/>
+          <w:color w:val="C45911" w:themeColor="accent2" w:themeShade="BF"/>
+          <w:sz w:val="32"/>
+          <w:szCs w:val="32"/>
+          <w:lang w:val="en-US"/>
+        </w:rPr>
+      </w:pPr>
+      <w:r>
+        <w:rPr>
+          <w:rFonts w:ascii="ADAM.CG PRO" w:hAnsi="ADAM.CG PRO"/>
+          <w:b/>
+          <w:bCs/>
+          <w:color w:val="C45911" w:themeColor="accent2" w:themeShade="BF"/>
+          <w:sz w:val="32"/>
+          <w:szCs w:val="32"/>
+          <w:lang w:val="en-US"/>
+        </w:rPr>
+        <w:t>BASIC DATA PROCESSING WITH PANDAS</w:t>
+      </w:r>
+      <w:r>
+        <w:rPr>
+          <w:rFonts w:ascii="ADAM.CG PRO" w:hAnsi="ADAM.CG PRO"/>
+          <w:b/>
+          <w:bCs/>
+          <w:color w:val="C45911" w:themeColor="accent2" w:themeShade="BF"/>
+          <w:sz w:val="32"/>
+          <w:szCs w:val="32"/>
+          <w:lang w:val="en-US"/>
+        </w:rPr>
+        <w:t>:</w:t>
+      </w:r>
+    </w:p>
+    <w:p>
+      <w:pPr>
+        <w:spacing w:after="0"/>
+        <w:rPr>
+          <w:b/>
+          <w:bCs/>
+          <w:sz w:val="32"/>
+          <w:szCs w:val="32"/>
+          <w:lang w:val="en-US"/>
+        </w:rPr>
+      </w:pPr>
+      <w:r>
+        <w:rPr>
+          <w:b/>
+          <w:bCs/>
+          <w:sz w:val="32"/>
+          <w:szCs w:val="32"/>
+          <w:lang w:val="en-US"/>
+        </w:rPr>
+        <w:t>Series in pandas</w:t>
+      </w:r>
+      <w:r>
+        <w:rPr>
+          <w:b/>
+          <w:bCs/>
+          <w:sz w:val="32"/>
+          <w:szCs w:val="32"/>
+          <w:lang w:val="en-US"/>
+        </w:rPr>
+        <w:t>:</w:t>
+      </w:r>
+    </w:p>
+    <w:p>
+      <w:pPr>
+        <w:spacing w:after="0"/>
+        <w:rPr>
+          <w:sz w:val="28"/>
+          <w:szCs w:val="28"/>
+          <w:lang w:val="en-US"/>
+        </w:rPr>
+      </w:pPr>
+      <w:r>
+        <w:rPr>
+          <w:sz w:val="28"/>
+          <w:szCs w:val="28"/>
+          <w:lang w:val="en-US"/>
+        </w:rPr>
+        <w:t>Between list and dictionary, sorted but has keys</w:t>
+      </w:r>
+      <w:r>
+        <w:rPr>
+          <w:sz w:val="28"/>
+          <w:szCs w:val="28"/>
+          <w:lang w:val="en-US"/>
+        </w:rPr>
+        <w:t>(labeled), labels are indices starting fr</w:t>
+      </w:r>
+      <w:r>
+        <w:rPr>
+          <w:sz w:val="28"/>
+          <w:szCs w:val="28"/>
+          <w:lang w:val="en-US"/>
+        </w:rPr>
+        <w:t>o</w:t>
+      </w:r>
+      <w:r>
+        <w:rPr>
+          <w:sz w:val="28"/>
+          <w:szCs w:val="28"/>
+          <w:lang w:val="en-US"/>
+        </w:rPr>
+        <w:t>m 0</w:t>
+      </w:r>
+      <w:r>
+        <w:rPr>
+          <w:sz w:val="28"/>
+          <w:szCs w:val="28"/>
+          <w:lang w:val="en-US"/>
+        </w:rPr>
+        <w:t xml:space="preserve"> and the last key is </w:t>
+      </w:r>
+      <w:proofErr w:type="spellStart"/>
+      <w:r>
+        <w:rPr>
+          <w:sz w:val="28"/>
+          <w:szCs w:val="28"/>
+          <w:lang w:val="en-US"/>
+        </w:rPr>
+        <w:t>dtype</w:t>
+      </w:r>
+      <w:proofErr w:type="spellEnd"/>
+      <w:r>
+        <w:rPr>
+          <w:sz w:val="28"/>
+          <w:szCs w:val="28"/>
+          <w:lang w:val="en-US"/>
+        </w:rPr>
+        <w:t xml:space="preserve"> key (data type)</w:t>
+      </w:r>
+    </w:p>
+    <w:p>
+      <w:pPr>
+        <w:spacing w:before="240" w:after="0"/>
+        <w:rPr>
+          <w:b/>
+          <w:bCs/>
+          <w:sz w:val="32"/>
+          <w:szCs w:val="32"/>
+          <w:lang w:val="en-US"/>
+        </w:rPr>
+      </w:pPr>
+      <w:r>
+        <w:rPr>
+          <w:b/>
+          <w:bCs/>
+          <w:sz w:val="32"/>
+          <w:szCs w:val="32"/>
+          <w:lang w:val="en-US"/>
+        </w:rPr>
+        <w:t>Data Frames</w:t>
+      </w:r>
+      <w:r>
+        <w:rPr>
+          <w:b/>
+          <w:bCs/>
+          <w:sz w:val="32"/>
+          <w:szCs w:val="32"/>
+          <w:lang w:val="en-US"/>
+        </w:rPr>
+        <w:t xml:space="preserve"> in pandas</w:t>
+      </w:r>
+      <w:r>
+        <w:rPr>
+          <w:b/>
+          <w:bCs/>
+          <w:sz w:val="32"/>
+          <w:szCs w:val="32"/>
+          <w:lang w:val="en-US"/>
+        </w:rPr>
+        <w:t>:</w:t>
+      </w:r>
+    </w:p>
+    <w:p>
+      <w:pPr>
+        <w:spacing w:after="0"/>
+        <w:rPr>
+          <w:sz w:val="28"/>
+          <w:szCs w:val="28"/>
+          <w:lang w:val="en-US"/>
+        </w:rPr>
+      </w:pPr>
+      <w:r>
+        <w:rPr>
+          <w:sz w:val="28"/>
+          <w:szCs w:val="28"/>
+          <w:lang w:val="en-US"/>
+        </w:rPr>
+        <w:t>B</w:t>
+      </w:r>
+      <w:r>
+        <w:rPr>
+          <w:sz w:val="28"/>
+          <w:szCs w:val="28"/>
+          <w:lang w:val="en-US"/>
+        </w:rPr>
+        <w:t>riefly</w:t>
+      </w:r>
+      <w:r>
+        <w:rPr>
+          <w:sz w:val="28"/>
+          <w:szCs w:val="28"/>
+          <w:lang w:val="en-US"/>
+        </w:rPr>
+        <w:t>, it is a two</w:t>
+      </w:r>
+      <w:r>
+        <w:rPr>
+          <w:sz w:val="28"/>
+          <w:szCs w:val="28"/>
+          <w:lang w:val="en-US"/>
+        </w:rPr>
+        <w:t>-</w:t>
+      </w:r>
+      <w:r>
+        <w:rPr>
+          <w:sz w:val="28"/>
+          <w:szCs w:val="28"/>
+          <w:lang w:val="en-US"/>
+        </w:rPr>
+        <w:t>dimensional series</w:t>
+      </w:r>
+      <w:r>
+        <w:rPr>
+          <w:sz w:val="28"/>
+          <w:szCs w:val="28"/>
+          <w:lang w:val="en-US"/>
+        </w:rPr>
+        <w:t xml:space="preserve"> </w:t>
+      </w:r>
+    </w:p>
+    <w:p>
+      <w:pPr>
+        <w:spacing w:after="0"/>
+        <w:rPr>
+          <w:sz w:val="28"/>
+          <w:szCs w:val="28"/>
+          <w:lang w:val="en-US"/>
+        </w:rPr>
+      </w:pPr>
+      <w:r>
+        <w:rPr>
+          <w:sz w:val="28"/>
+          <w:szCs w:val="28"/>
+          <w:lang w:val="en-US"/>
+        </w:rPr>
+        <w:t>/* like SQL database tables*/</w:t>
+      </w:r>
+    </w:p>
+    <w:p>
+      <w:pPr>
+        <w:rPr>
+          <w:b/>
+          <w:bCs/>
+          <w:sz w:val="32"/>
+          <w:szCs w:val="32"/>
+          <w:lang w:val="en-US"/>
+        </w:rPr>
+      </w:pPr>
+      <w:r>
+        <w:rPr>
+          <w:b/>
+          <w:bCs/>
+          <w:sz w:val="32"/>
+          <w:szCs w:val="32"/>
+          <w:lang w:val="en-US"/>
+        </w:rPr>
+        <w:br w:type="page"/>
+      </w:r>
+    </w:p>
+    <w:p>
+      <w:pPr>
+        <w:spacing w:before="240" w:after="0"/>
+        <w:rPr>
+          <w:b/>
+          <w:bCs/>
+          <w:sz w:val="32"/>
+          <w:szCs w:val="32"/>
+          <w:lang w:val="en-US"/>
+        </w:rPr>
+      </w:pPr>
+      <w:r>
+        <w:rPr>
+          <w:b/>
+          <w:bCs/>
+          <w:sz w:val="32"/>
+          <w:szCs w:val="32"/>
+          <w:lang w:val="en-US"/>
+        </w:rPr>
+        <w:lastRenderedPageBreak/>
+        <w:t>Boolean Masking</w:t>
+      </w:r>
+      <w:r>
+        <w:rPr>
+          <w:b/>
+          <w:bCs/>
+          <w:sz w:val="32"/>
+          <w:szCs w:val="32"/>
+          <w:lang w:val="en-US"/>
+        </w:rPr>
+        <w:t>:</w:t>
+      </w:r>
+    </w:p>
+    <w:p>
+      <w:pPr>
+        <w:spacing w:after="0"/>
+        <w:rPr>
+          <w:sz w:val="28"/>
+          <w:szCs w:val="28"/>
+          <w:lang w:val="en-US"/>
+        </w:rPr>
+      </w:pPr>
+      <w:r>
+        <w:rPr>
+          <w:sz w:val="28"/>
+          <w:szCs w:val="28"/>
+          <w:lang w:val="en-US"/>
+        </w:rPr>
+        <w:t>Useful for removing unwanted data</w:t>
+      </w:r>
+    </w:p>
+    <w:p>
+      <w:pPr>
+        <w:spacing w:after="0"/>
+        <w:rPr>
+          <w:sz w:val="28"/>
+          <w:szCs w:val="28"/>
+          <w:lang w:val="en-US"/>
+        </w:rPr>
+      </w:pPr>
+      <w:proofErr w:type="spellStart"/>
+      <w:r>
+        <w:rPr>
+          <w:sz w:val="28"/>
+          <w:szCs w:val="28"/>
+          <w:lang w:val="en-US"/>
+        </w:rPr>
+        <w:t>e.g</w:t>
+      </w:r>
+      <w:bookmarkStart w:id="0" w:name="_GoBack"/>
+      <w:bookmarkEnd w:id="0"/>
+      <w:proofErr w:type="spellEnd"/>
+    </w:p>
+    <w:p>
+      <w:pPr>
+        <w:spacing w:after="0"/>
+        <w:rPr>
+          <w:sz w:val="28"/>
+          <w:szCs w:val="28"/>
+          <w:lang w:val="en-US"/>
+        </w:rPr>
+      </w:pPr>
+      <w:r>
+        <w:rPr>
+          <w:noProof/>
+        </w:rPr>
+        <w:drawing>
+          <wp:anchor distT="0" distB="0" distL="114300" distR="114300" simplePos="0" relativeHeight="251658240" behindDoc="0" locked="0" layoutInCell="1" allowOverlap="1" wp14:anchorId="62E0B1EE" wp14:editId="39424005">
+            <wp:simplePos x="0" y="0"/>
+            <wp:positionH relativeFrom="column">
+              <wp:posOffset>0</wp:posOffset>
+            </wp:positionH>
+            <wp:positionV relativeFrom="paragraph">
+              <wp:posOffset>305</wp:posOffset>
+            </wp:positionV>
+            <wp:extent cx="5943600" cy="2372360"/>
+            <wp:effectExtent l="0" t="0" r="0" b="8890"/>
+            <wp:wrapTopAndBottom/>
+            <wp:docPr id="1" name="Picture 1"/>
+            <wp:cNvGraphicFramePr>
+              <a:graphicFrameLocks xmlns:a="http://schemas.openxmlformats.org/drawingml/2006/main" noChangeAspect="1"/>
+            </wp:cNvGraphicFramePr>
+            <a:graphic xmlns:a="http://schemas.openxmlformats.org/drawingml/2006/main">
+              <a:graphicData uri="http://schemas.openxmlformats.org/drawingml/2006/picture">
+                <pic:pic xmlns:pic="http://schemas.openxmlformats.org/drawingml/2006/picture">
+                  <pic:nvPicPr>
+                    <pic:cNvPr id="1" name=""/>
+                    <pic:cNvPicPr/>
+                  </pic:nvPicPr>
+                  <pic:blipFill>
+                    <a:blip r:embed="rId8">
+                      <a:extLst>
+                        <a:ext uri="{28A0092B-C50C-407E-A947-70E740481C1C}">
+                          <a14:useLocalDpi xmlns:a14="http://schemas.microsoft.com/office/drawing/2010/main" val="0"/>
+                        </a:ext>
+                      </a:extLst>
+                    </a:blip>
+                    <a:stretch>
+                      <a:fillRect/>
+                    </a:stretch>
+                  </pic:blipFill>
+                  <pic:spPr>
+                    <a:xfrm>
+                      <a:off x="0" y="0"/>
+                      <a:ext cx="5943600" cy="2372360"/>
+                    </a:xfrm>
+                    <a:prstGeom prst="rect">
+                      <a:avLst/>
+                    </a:prstGeom>
+                  </pic:spPr>
+                </pic:pic>
+              </a:graphicData>
+            </a:graphic>
+            <wp14:sizeRelH relativeFrom="page">
+              <wp14:pctWidth>0</wp14:pctWidth>
+            </wp14:sizeRelH>
+            <wp14:sizeRelV relativeFrom="page">
+              <wp14:pctHeight>0</wp14:pctHeight>
+            </wp14:sizeRelV>
+          </wp:anchor>
+        </w:drawing>
+      </w:r>
+    </w:p>
+    <w:p>
+      <w:pPr>
+        <w:spacing w:after="0"/>
+        <w:rPr>
+          <w:sz w:val="28"/>
+          <w:szCs w:val="28"/>
+          <w:lang w:val="en-US"/>
+        </w:rPr>
+      </w:pPr>
+    </w:p>
     <w:sectPr>
+      <w:footerReference w:type="default" r:id="rId9"/>
       <w:pgSz w:w="12240" w:h="15840"/>
       <w:pgMar w:top="1440" w:right="1440" w:bottom="1440" w:left="1440" w:header="720" w:footer="720" w:gutter="0"/>
       <w:cols w:space="720"/>
@@ -730,6 +1246,7 @@
       </w:rPr>
       <w:ptab w:relativeTo="margin" w:alignment="center" w:leader="none"/>
     </w:r>
+    <w:proofErr w:type="gramStart"/>
     <w:r>
       <w:rPr>
         <w:rFonts w:ascii="Consolas" w:hAnsi="Consolas" w:cs="Courier New"/>
@@ -738,8 +1255,31 @@
         <w:sz w:val="24"/>
         <w:szCs w:val="24"/>
       </w:rPr>
-      <w:t>ML - Coursera</w:t>
+      <w:t>ML -</w:t>
     </w:r>
+    <w:proofErr w:type="gramEnd"/>
+    <w:r>
+      <w:rPr>
+        <w:rFonts w:ascii="Consolas" w:hAnsi="Consolas" w:cs="Courier New"/>
+        <w:b/>
+        <w:bCs/>
+        <w:sz w:val="24"/>
+        <w:szCs w:val="24"/>
+      </w:rPr>
+      <w:t xml:space="preserve"> </w:t>
+    </w:r>
+    <w:proofErr w:type="spellStart"/>
+    <w:r>
+      <w:rPr>
+        <w:rFonts w:ascii="Consolas" w:hAnsi="Consolas" w:cs="Courier New"/>
+        <w:b/>
+        <w:bCs/>
+        <w:sz w:val="24"/>
+        <w:szCs w:val="24"/>
+      </w:rPr>
+      <w:t>Coursera</w:t>
+    </w:r>
+    <w:proofErr w:type="spellEnd"/>
     <w:r>
       <w:rPr>
         <w:rFonts w:ascii="Consolas" w:hAnsi="Consolas" w:cs="Courier New"/>
@@ -2179,7 +2719,7 @@
 </file>
 
 <file path=customXml/itemProps1.xml><?xml version="1.0" encoding="utf-8"?>
-<ds:datastoreItem xmlns:ds="http://schemas.openxmlformats.org/officeDocument/2006/customXml" ds:itemID="{58795B37-2EE7-4CD4-90BB-BDA9E8F04C00}">
+<ds:datastoreItem xmlns:ds="http://schemas.openxmlformats.org/officeDocument/2006/customXml" ds:itemID="{1F2683E0-E8EA-4735-861F-E814FF428817}">
   <ds:schemaRefs>
     <ds:schemaRef ds:uri="http://schemas.openxmlformats.org/officeDocument/2006/bibliography"/>
   </ds:schemaRefs>

</xml_diff>

<commit_message>
Adding advanced Pandas codes :panda_face: :muscle:
</commit_message>
<xml_diff>
--- a/1-IntroductionToDataScience/Notes.docx
+++ b/1-IntroductionToDataScience/Notes.docx
@@ -114,25 +114,7 @@
           <w:szCs w:val="28"/>
           <w:lang w:val="en-US"/>
         </w:rPr>
-        <w:t xml:space="preserve">None: </w:t>
-      </w:r>
-      <w:proofErr w:type="spellStart"/>
-      <w:r>
-        <w:rPr>
-          <w:sz w:val="28"/>
-          <w:szCs w:val="28"/>
-          <w:lang w:val="en-US"/>
-        </w:rPr>
-        <w:t>NoneType</w:t>
-      </w:r>
-      <w:proofErr w:type="spellEnd"/>
-      <w:r>
-        <w:rPr>
-          <w:sz w:val="28"/>
-          <w:szCs w:val="28"/>
-          <w:lang w:val="en-US"/>
-        </w:rPr>
-        <w:t xml:space="preserve">, </w:t>
+        <w:t xml:space="preserve">None: NoneType, </w:t>
       </w:r>
     </w:p>
     <w:p>
@@ -488,25 +470,7 @@
           <w:szCs w:val="28"/>
           <w:lang w:val="en-US"/>
         </w:rPr>
-        <w:t>‘name’: ‘Asmaa’, ‘surname’: ‘</w:t>
-      </w:r>
-      <w:proofErr w:type="spellStart"/>
-      <w:r>
-        <w:rPr>
-          <w:sz w:val="28"/>
-          <w:szCs w:val="28"/>
-          <w:lang w:val="en-US"/>
-        </w:rPr>
-        <w:t>Mirkhan</w:t>
-      </w:r>
-      <w:proofErr w:type="spellEnd"/>
-      <w:r>
-        <w:rPr>
-          <w:sz w:val="28"/>
-          <w:szCs w:val="28"/>
-          <w:lang w:val="en-US"/>
-        </w:rPr>
-        <w:t>’</w:t>
+        <w:t>‘name’: ‘Asmaa’, ‘surname’: ‘Mirkhan’</w:t>
       </w:r>
       <w:r>
         <w:rPr>
@@ -623,25 +587,7 @@
           <w:szCs w:val="28"/>
           <w:lang w:val="en-US"/>
         </w:rPr>
-        <w:t>Constructor: (Syntax: __</w:t>
-      </w:r>
-      <w:proofErr w:type="spellStart"/>
-      <w:r>
-        <w:rPr>
-          <w:sz w:val="28"/>
-          <w:szCs w:val="28"/>
-          <w:lang w:val="en-US"/>
-        </w:rPr>
-        <w:t>init</w:t>
-      </w:r>
-      <w:proofErr w:type="spellEnd"/>
-      <w:r>
-        <w:rPr>
-          <w:sz w:val="28"/>
-          <w:szCs w:val="28"/>
-          <w:lang w:val="en-US"/>
-        </w:rPr>
-        <w:t>__) it is not necessary</w:t>
+        <w:t>Constructor: (Syntax: __init__) it is not necessary</w:t>
       </w:r>
     </w:p>
     <w:p>
@@ -699,25 +645,7 @@
           <w:szCs w:val="28"/>
           <w:lang w:val="en-US"/>
         </w:rPr>
-        <w:t xml:space="preserve">function, </w:t>
-      </w:r>
-      <w:proofErr w:type="spellStart"/>
-      <w:r>
-        <w:rPr>
-          <w:sz w:val="28"/>
-          <w:szCs w:val="28"/>
-          <w:lang w:val="en-US"/>
-        </w:rPr>
-        <w:t>iterable</w:t>
-      </w:r>
-      <w:proofErr w:type="spellEnd"/>
-      <w:r>
-        <w:rPr>
-          <w:sz w:val="28"/>
-          <w:szCs w:val="28"/>
-          <w:lang w:val="en-US"/>
-        </w:rPr>
-        <w:t xml:space="preserve"> , …)</w:t>
+        <w:t>function, iterable , …)</w:t>
       </w:r>
     </w:p>
     <w:p>
@@ -789,6 +717,42 @@
       <w:pPr>
         <w:spacing w:after="0"/>
         <w:rPr>
+          <w:sz w:val="28"/>
+          <w:szCs w:val="28"/>
+          <w:lang w:val="en-US"/>
+        </w:rPr>
+      </w:pPr>
+      <w:r>
+        <w:rPr>
+          <w:sz w:val="28"/>
+          <w:szCs w:val="28"/>
+          <w:lang w:val="en-US"/>
+        </w:rPr>
+        <w:t xml:space="preserve">/* loc and iloc for row based querying and square brackets [] for </w:t>
+      </w:r>
+      <w:proofErr w:type="gramStart"/>
+      <w:r>
+        <w:rPr>
+          <w:sz w:val="28"/>
+          <w:szCs w:val="28"/>
+          <w:lang w:val="en-US"/>
+        </w:rPr>
+        <w:t>column based</w:t>
+      </w:r>
+      <w:proofErr w:type="gramEnd"/>
+      <w:r>
+        <w:rPr>
+          <w:sz w:val="28"/>
+          <w:szCs w:val="28"/>
+          <w:lang w:val="en-US"/>
+        </w:rPr>
+        <w:t xml:space="preserve"> querying */</w:t>
+      </w:r>
+    </w:p>
+    <w:p>
+      <w:pPr>
+        <w:spacing w:after="0"/>
+        <w:rPr>
           <w:b/>
           <w:bCs/>
           <w:sz w:val="32"/>
@@ -864,25 +828,7 @@
           <w:szCs w:val="28"/>
           <w:lang w:val="en-US"/>
         </w:rPr>
-        <w:t xml:space="preserve"> and the last key is </w:t>
-      </w:r>
-      <w:proofErr w:type="spellStart"/>
-      <w:r>
-        <w:rPr>
-          <w:sz w:val="28"/>
-          <w:szCs w:val="28"/>
-          <w:lang w:val="en-US"/>
-        </w:rPr>
-        <w:t>dtype</w:t>
-      </w:r>
-      <w:proofErr w:type="spellEnd"/>
-      <w:r>
-        <w:rPr>
-          <w:sz w:val="28"/>
-          <w:szCs w:val="28"/>
-          <w:lang w:val="en-US"/>
-        </w:rPr>
-        <w:t xml:space="preserve"> key (data type)</w:t>
+        <w:t xml:space="preserve"> and the last key is dtype key (data type)</w:t>
       </w:r>
     </w:p>
     <w:p>
@@ -904,7 +850,7 @@
           <w:szCs w:val="32"/>
           <w:lang w:val="en-US"/>
         </w:rPr>
-        <w:t>Data Frames</w:t>
+        <w:t>Data Frames in pandas</w:t>
       </w:r>
       <w:r>
         <w:rPr>
@@ -914,9 +860,80 @@
           <w:szCs w:val="32"/>
           <w:lang w:val="en-US"/>
         </w:rPr>
-        <w:t xml:space="preserve"> in pandas</w:t>
-      </w:r>
-      <w:r>
+        <w:t>:</w:t>
+      </w:r>
+    </w:p>
+    <w:p>
+      <w:pPr>
+        <w:spacing w:after="0"/>
+        <w:rPr>
+          <w:sz w:val="28"/>
+          <w:szCs w:val="28"/>
+          <w:lang w:val="en-US"/>
+        </w:rPr>
+      </w:pPr>
+      <w:r>
+        <w:rPr>
+          <w:sz w:val="28"/>
+          <w:szCs w:val="28"/>
+          <w:lang w:val="en-US"/>
+        </w:rPr>
+        <w:t>Briefly</w:t>
+      </w:r>
+      <w:r>
+        <w:rPr>
+          <w:sz w:val="28"/>
+          <w:szCs w:val="28"/>
+          <w:lang w:val="en-US"/>
+        </w:rPr>
+        <w:t>, it is a two</w:t>
+      </w:r>
+      <w:r>
+        <w:rPr>
+          <w:sz w:val="28"/>
+          <w:szCs w:val="28"/>
+          <w:lang w:val="en-US"/>
+        </w:rPr>
+        <w:t>-</w:t>
+      </w:r>
+      <w:r>
+        <w:rPr>
+          <w:sz w:val="28"/>
+          <w:szCs w:val="28"/>
+          <w:lang w:val="en-US"/>
+        </w:rPr>
+        <w:t>dimensional series</w:t>
+      </w:r>
+      <w:r>
+        <w:rPr>
+          <w:sz w:val="28"/>
+          <w:szCs w:val="28"/>
+          <w:lang w:val="en-US"/>
+        </w:rPr>
+        <w:t xml:space="preserve"> </w:t>
+      </w:r>
+    </w:p>
+    <w:p>
+      <w:pPr>
+        <w:spacing w:after="0"/>
+        <w:rPr>
+          <w:sz w:val="28"/>
+          <w:szCs w:val="28"/>
+          <w:lang w:val="en-US"/>
+        </w:rPr>
+      </w:pPr>
+      <w:r>
+        <w:rPr>
+          <w:sz w:val="28"/>
+          <w:szCs w:val="28"/>
+          <w:lang w:val="en-US"/>
+        </w:rPr>
+        <w:t>/* like SQL database tables*/</w:t>
+      </w:r>
+    </w:p>
+    <w:p>
+      <w:pPr>
+        <w:spacing w:before="240" w:after="0"/>
         <w:rPr>
           <w:b/>
           <w:bCs/>
@@ -924,87 +941,8 @@
           <w:szCs w:val="32"/>
           <w:lang w:val="en-US"/>
         </w:rPr>
-        <w:t>:</w:t>
-      </w:r>
-    </w:p>
-    <w:p>
-      <w:pPr>
-        <w:spacing w:after="0"/>
-        <w:rPr>
-          <w:sz w:val="28"/>
-          <w:szCs w:val="28"/>
-          <w:lang w:val="en-US"/>
-        </w:rPr>
-      </w:pPr>
-      <w:r>
-        <w:rPr>
-          <w:sz w:val="28"/>
-          <w:szCs w:val="28"/>
-          <w:lang w:val="en-US"/>
-        </w:rPr>
-        <w:t>B</w:t>
-      </w:r>
-      <w:r>
-        <w:rPr>
-          <w:sz w:val="28"/>
-          <w:szCs w:val="28"/>
-          <w:lang w:val="en-US"/>
-        </w:rPr>
-        <w:t>riefly</w:t>
-      </w:r>
-      <w:r>
-        <w:rPr>
-          <w:sz w:val="28"/>
-          <w:szCs w:val="28"/>
-          <w:lang w:val="en-US"/>
-        </w:rPr>
-        <w:t>, it is a two</w:t>
-      </w:r>
-      <w:r>
-        <w:rPr>
-          <w:sz w:val="28"/>
-          <w:szCs w:val="28"/>
-          <w:lang w:val="en-US"/>
-        </w:rPr>
-        <w:t>-</w:t>
-      </w:r>
-      <w:r>
-        <w:rPr>
-          <w:sz w:val="28"/>
-          <w:szCs w:val="28"/>
-          <w:lang w:val="en-US"/>
-        </w:rPr>
-        <w:t>dimensional series</w:t>
-      </w:r>
-      <w:r>
-        <w:rPr>
-          <w:sz w:val="28"/>
-          <w:szCs w:val="28"/>
-          <w:lang w:val="en-US"/>
-        </w:rPr>
-        <w:t xml:space="preserve"> </w:t>
-      </w:r>
-    </w:p>
-    <w:p>
-      <w:pPr>
-        <w:spacing w:after="0"/>
-        <w:rPr>
-          <w:sz w:val="28"/>
-          <w:szCs w:val="28"/>
-          <w:lang w:val="en-US"/>
-        </w:rPr>
-      </w:pPr>
-      <w:r>
-        <w:rPr>
-          <w:sz w:val="28"/>
-          <w:szCs w:val="28"/>
-          <w:lang w:val="en-US"/>
-        </w:rPr>
-        <w:t>/* like SQL database tables*/</w:t>
-      </w:r>
-    </w:p>
-    <w:p>
-      <w:pPr>
+      </w:pPr>
+      <w:r>
         <w:rPr>
           <w:b/>
           <w:bCs/>
@@ -1012,7 +950,9 @@
           <w:szCs w:val="32"/>
           <w:lang w:val="en-US"/>
         </w:rPr>
-      </w:pPr>
+        <w:lastRenderedPageBreak/>
+        <w:t>Boolean Masking</w:t>
+      </w:r>
       <w:r>
         <w:rPr>
           <w:b/>
@@ -1021,39 +961,6 @@
           <w:szCs w:val="32"/>
           <w:lang w:val="en-US"/>
         </w:rPr>
-        <w:br w:type="page"/>
-      </w:r>
-    </w:p>
-    <w:p>
-      <w:pPr>
-        <w:spacing w:before="240" w:after="0"/>
-        <w:rPr>
-          <w:b/>
-          <w:bCs/>
-          <w:sz w:val="32"/>
-          <w:szCs w:val="32"/>
-          <w:lang w:val="en-US"/>
-        </w:rPr>
-      </w:pPr>
-      <w:r>
-        <w:rPr>
-          <w:b/>
-          <w:bCs/>
-          <w:sz w:val="32"/>
-          <w:szCs w:val="32"/>
-          <w:lang w:val="en-US"/>
-        </w:rPr>
-        <w:lastRenderedPageBreak/>
-        <w:t>Boolean Masking</w:t>
-      </w:r>
-      <w:r>
-        <w:rPr>
-          <w:b/>
-          <w:bCs/>
-          <w:sz w:val="32"/>
-          <w:szCs w:val="32"/>
-          <w:lang w:val="en-US"/>
-        </w:rPr>
         <w:t>:</w:t>
       </w:r>
     </w:p>
@@ -1084,7 +991,6 @@
           <w:lang w:val="en-US"/>
         </w:rPr>
       </w:pPr>
-      <w:proofErr w:type="spellStart"/>
       <w:r>
         <w:rPr>
           <w:sz w:val="28"/>
@@ -1093,9 +999,6 @@
         </w:rPr>
         <w:t>e.g</w:t>
       </w:r>
-      <w:bookmarkStart w:id="0" w:name="_GoBack"/>
-      <w:bookmarkEnd w:id="0"/>
-      <w:proofErr w:type="spellEnd"/>
     </w:p>
     <w:p>
       <w:pPr>
@@ -1176,6 +1079,491 @@
           <w:lang w:val="en-US"/>
         </w:rPr>
       </w:pPr>
+      <w:r>
+        <w:rPr>
+          <w:sz w:val="28"/>
+          <w:szCs w:val="28"/>
+          <w:lang w:val="en-US"/>
+        </w:rPr>
+        <w:t xml:space="preserve">Data frames offer functions like SQL queries such as join, </w:t>
+      </w:r>
+      <w:proofErr w:type="gramStart"/>
+      <w:r>
+        <w:rPr>
+          <w:sz w:val="28"/>
+          <w:szCs w:val="28"/>
+          <w:lang w:val="en-US"/>
+        </w:rPr>
+        <w:t>groupby,…</w:t>
+      </w:r>
+      <w:proofErr w:type="gramEnd"/>
+    </w:p>
+    <w:p>
+      <w:pPr>
+        <w:spacing w:before="240" w:after="0"/>
+        <w:rPr>
+          <w:b/>
+          <w:bCs/>
+          <w:sz w:val="32"/>
+          <w:szCs w:val="32"/>
+          <w:lang w:val="en-US"/>
+        </w:rPr>
+      </w:pPr>
+      <w:r>
+        <w:rPr>
+          <w:b/>
+          <w:bCs/>
+          <w:sz w:val="32"/>
+          <w:szCs w:val="32"/>
+          <w:lang w:val="en-US"/>
+        </w:rPr>
+        <w:t>Scales in pandas</w:t>
+      </w:r>
+      <w:r>
+        <w:rPr>
+          <w:b/>
+          <w:bCs/>
+          <w:sz w:val="32"/>
+          <w:szCs w:val="32"/>
+          <w:lang w:val="en-US"/>
+        </w:rPr>
+        <w:t>:</w:t>
+      </w:r>
+    </w:p>
+    <w:p>
+      <w:pPr>
+        <w:pStyle w:val="ListParagraph"/>
+        <w:numPr>
+          <w:ilvl w:val="0"/>
+          <w:numId w:val="5"/>
+        </w:numPr>
+        <w:spacing w:after="0"/>
+        <w:rPr>
+          <w:b/>
+          <w:bCs/>
+          <w:sz w:val="28"/>
+          <w:szCs w:val="28"/>
+          <w:lang w:val="en-US"/>
+        </w:rPr>
+      </w:pPr>
+      <w:r>
+        <w:rPr>
+          <w:b/>
+          <w:bCs/>
+          <w:sz w:val="28"/>
+          <w:szCs w:val="28"/>
+          <w:lang w:val="en-US"/>
+        </w:rPr>
+        <w:t>Ratio Scale</w:t>
+      </w:r>
+    </w:p>
+    <w:p>
+      <w:pPr>
+        <w:pStyle w:val="ListParagraph"/>
+        <w:numPr>
+          <w:ilvl w:val="1"/>
+          <w:numId w:val="5"/>
+        </w:numPr>
+        <w:spacing w:after="0"/>
+        <w:rPr>
+          <w:sz w:val="28"/>
+          <w:szCs w:val="28"/>
+          <w:lang w:val="en-US"/>
+        </w:rPr>
+      </w:pPr>
+      <w:r>
+        <w:rPr>
+          <w:sz w:val="28"/>
+          <w:szCs w:val="28"/>
+          <w:lang w:val="en-US"/>
+        </w:rPr>
+        <w:t>Units are equally spaced</w:t>
+      </w:r>
+    </w:p>
+    <w:p>
+      <w:pPr>
+        <w:pStyle w:val="ListParagraph"/>
+        <w:numPr>
+          <w:ilvl w:val="1"/>
+          <w:numId w:val="5"/>
+        </w:numPr>
+        <w:spacing w:after="0"/>
+        <w:rPr>
+          <w:sz w:val="28"/>
+          <w:szCs w:val="28"/>
+          <w:lang w:val="en-US"/>
+        </w:rPr>
+      </w:pPr>
+      <w:r>
+        <w:rPr>
+          <w:sz w:val="28"/>
+          <w:szCs w:val="28"/>
+          <w:lang w:val="en-US"/>
+        </w:rPr>
+        <w:t xml:space="preserve">Math. ops. are valid </w:t>
+      </w:r>
+    </w:p>
+    <w:p>
+      <w:pPr>
+        <w:pStyle w:val="ListParagraph"/>
+        <w:numPr>
+          <w:ilvl w:val="1"/>
+          <w:numId w:val="5"/>
+        </w:numPr>
+        <w:spacing w:after="0"/>
+        <w:rPr>
+          <w:sz w:val="28"/>
+          <w:szCs w:val="28"/>
+          <w:lang w:val="en-US"/>
+        </w:rPr>
+      </w:pPr>
+      <w:r>
+        <w:rPr>
+          <w:sz w:val="28"/>
+          <w:szCs w:val="28"/>
+          <w:lang w:val="en-US"/>
+        </w:rPr>
+        <w:t>Ex: height, weight</w:t>
+      </w:r>
+    </w:p>
+    <w:p>
+      <w:pPr>
+        <w:pStyle w:val="ListParagraph"/>
+        <w:numPr>
+          <w:ilvl w:val="0"/>
+          <w:numId w:val="5"/>
+        </w:numPr>
+        <w:spacing w:after="0"/>
+        <w:rPr>
+          <w:b/>
+          <w:bCs/>
+          <w:sz w:val="28"/>
+          <w:szCs w:val="28"/>
+          <w:lang w:val="en-US"/>
+        </w:rPr>
+      </w:pPr>
+      <w:r>
+        <w:rPr>
+          <w:b/>
+          <w:bCs/>
+          <w:sz w:val="28"/>
+          <w:szCs w:val="28"/>
+          <w:lang w:val="en-US"/>
+        </w:rPr>
+        <w:t>Interval Scale</w:t>
+      </w:r>
+    </w:p>
+    <w:p>
+      <w:pPr>
+        <w:pStyle w:val="ListParagraph"/>
+        <w:numPr>
+          <w:ilvl w:val="1"/>
+          <w:numId w:val="5"/>
+        </w:numPr>
+        <w:spacing w:after="0"/>
+        <w:rPr>
+          <w:sz w:val="28"/>
+          <w:szCs w:val="28"/>
+          <w:lang w:val="en-US"/>
+        </w:rPr>
+      </w:pPr>
+      <w:r>
+        <w:rPr>
+          <w:sz w:val="28"/>
+          <w:szCs w:val="28"/>
+          <w:lang w:val="en-US"/>
+        </w:rPr>
+        <w:t>Units are equally spaced</w:t>
+      </w:r>
+    </w:p>
+    <w:p>
+      <w:pPr>
+        <w:pStyle w:val="ListParagraph"/>
+        <w:numPr>
+          <w:ilvl w:val="1"/>
+          <w:numId w:val="5"/>
+        </w:numPr>
+        <w:spacing w:after="0"/>
+        <w:rPr>
+          <w:sz w:val="28"/>
+          <w:szCs w:val="28"/>
+          <w:lang w:val="en-US"/>
+        </w:rPr>
+      </w:pPr>
+      <w:r>
+        <w:rPr>
+          <w:sz w:val="28"/>
+          <w:szCs w:val="28"/>
+          <w:lang w:val="en-US"/>
+        </w:rPr>
+        <w:t>No true zero</w:t>
+      </w:r>
+    </w:p>
+    <w:p>
+      <w:pPr>
+        <w:pStyle w:val="ListParagraph"/>
+        <w:numPr>
+          <w:ilvl w:val="1"/>
+          <w:numId w:val="5"/>
+        </w:numPr>
+        <w:spacing w:after="0"/>
+        <w:rPr>
+          <w:sz w:val="28"/>
+          <w:szCs w:val="28"/>
+          <w:lang w:val="en-US"/>
+        </w:rPr>
+      </w:pPr>
+      <w:r>
+        <w:rPr>
+          <w:sz w:val="28"/>
+          <w:szCs w:val="28"/>
+          <w:lang w:val="en-US"/>
+        </w:rPr>
+        <w:t>Ex: temperature scale</w:t>
+      </w:r>
+    </w:p>
+    <w:p>
+      <w:pPr>
+        <w:pStyle w:val="ListParagraph"/>
+        <w:numPr>
+          <w:ilvl w:val="0"/>
+          <w:numId w:val="5"/>
+        </w:numPr>
+        <w:spacing w:after="0"/>
+        <w:rPr>
+          <w:b/>
+          <w:bCs/>
+          <w:sz w:val="28"/>
+          <w:szCs w:val="28"/>
+          <w:lang w:val="en-US"/>
+        </w:rPr>
+      </w:pPr>
+      <w:r>
+        <w:rPr>
+          <w:b/>
+          <w:bCs/>
+          <w:sz w:val="28"/>
+          <w:szCs w:val="28"/>
+          <w:lang w:val="en-US"/>
+        </w:rPr>
+        <w:t>Ordinal Scale</w:t>
+      </w:r>
+    </w:p>
+    <w:p>
+      <w:pPr>
+        <w:pStyle w:val="ListParagraph"/>
+        <w:numPr>
+          <w:ilvl w:val="1"/>
+          <w:numId w:val="5"/>
+        </w:numPr>
+        <w:spacing w:after="0"/>
+        <w:rPr>
+          <w:sz w:val="28"/>
+          <w:szCs w:val="28"/>
+          <w:lang w:val="en-US"/>
+        </w:rPr>
+      </w:pPr>
+      <w:r>
+        <w:rPr>
+          <w:sz w:val="28"/>
+          <w:szCs w:val="28"/>
+          <w:lang w:val="en-US"/>
+        </w:rPr>
+        <w:t>Order is important</w:t>
+      </w:r>
+    </w:p>
+    <w:p>
+      <w:pPr>
+        <w:pStyle w:val="ListParagraph"/>
+        <w:numPr>
+          <w:ilvl w:val="1"/>
+          <w:numId w:val="5"/>
+        </w:numPr>
+        <w:spacing w:after="0"/>
+        <w:rPr>
+          <w:sz w:val="28"/>
+          <w:szCs w:val="28"/>
+          <w:lang w:val="en-US"/>
+        </w:rPr>
+      </w:pPr>
+      <w:r>
+        <w:rPr>
+          <w:sz w:val="28"/>
+          <w:szCs w:val="28"/>
+          <w:lang w:val="en-US"/>
+        </w:rPr>
+        <w:t>Not evenly spaced</w:t>
+      </w:r>
+    </w:p>
+    <w:p>
+      <w:pPr>
+        <w:pStyle w:val="ListParagraph"/>
+        <w:numPr>
+          <w:ilvl w:val="1"/>
+          <w:numId w:val="5"/>
+        </w:numPr>
+        <w:spacing w:after="0"/>
+        <w:rPr>
+          <w:sz w:val="28"/>
+          <w:szCs w:val="28"/>
+          <w:lang w:val="en-US"/>
+        </w:rPr>
+      </w:pPr>
+      <w:r>
+        <w:rPr>
+          <w:sz w:val="28"/>
+          <w:szCs w:val="28"/>
+          <w:lang w:val="en-US"/>
+        </w:rPr>
+        <w:t>Common in machine learning</w:t>
+      </w:r>
+    </w:p>
+    <w:p>
+      <w:pPr>
+        <w:pStyle w:val="ListParagraph"/>
+        <w:numPr>
+          <w:ilvl w:val="1"/>
+          <w:numId w:val="5"/>
+        </w:numPr>
+        <w:spacing w:after="0"/>
+        <w:rPr>
+          <w:sz w:val="28"/>
+          <w:szCs w:val="28"/>
+          <w:lang w:val="en-US"/>
+        </w:rPr>
+      </w:pPr>
+      <w:r>
+        <w:rPr>
+          <w:sz w:val="28"/>
+          <w:szCs w:val="28"/>
+          <w:lang w:val="en-US"/>
+        </w:rPr>
+        <w:t xml:space="preserve">Ex: letter grades (AA, </w:t>
+      </w:r>
+      <w:proofErr w:type="gramStart"/>
+      <w:r>
+        <w:rPr>
+          <w:sz w:val="28"/>
+          <w:szCs w:val="28"/>
+          <w:lang w:val="en-US"/>
+        </w:rPr>
+        <w:t>BA, ..</w:t>
+      </w:r>
+      <w:proofErr w:type="gramEnd"/>
+      <w:r>
+        <w:rPr>
+          <w:sz w:val="28"/>
+          <w:szCs w:val="28"/>
+          <w:lang w:val="en-US"/>
+        </w:rPr>
+        <w:t>)</w:t>
+      </w:r>
+    </w:p>
+    <w:p>
+      <w:pPr>
+        <w:pStyle w:val="ListParagraph"/>
+        <w:numPr>
+          <w:ilvl w:val="0"/>
+          <w:numId w:val="5"/>
+        </w:numPr>
+        <w:spacing w:after="0"/>
+        <w:rPr>
+          <w:b/>
+          <w:bCs/>
+          <w:sz w:val="28"/>
+          <w:szCs w:val="28"/>
+          <w:lang w:val="en-US"/>
+        </w:rPr>
+      </w:pPr>
+      <w:r>
+        <w:rPr>
+          <w:b/>
+          <w:bCs/>
+          <w:sz w:val="28"/>
+          <w:szCs w:val="28"/>
+          <w:lang w:val="en-US"/>
+        </w:rPr>
+        <w:t>Nominal Scale</w:t>
+      </w:r>
+    </w:p>
+    <w:p>
+      <w:pPr>
+        <w:pStyle w:val="ListParagraph"/>
+        <w:numPr>
+          <w:ilvl w:val="1"/>
+          <w:numId w:val="5"/>
+        </w:numPr>
+        <w:spacing w:after="0"/>
+        <w:rPr>
+          <w:sz w:val="28"/>
+          <w:szCs w:val="28"/>
+          <w:lang w:val="en-US"/>
+        </w:rPr>
+      </w:pPr>
+      <w:r>
+        <w:rPr>
+          <w:sz w:val="28"/>
+          <w:szCs w:val="28"/>
+          <w:lang w:val="en-US"/>
+        </w:rPr>
+        <w:t>Like categories, order is not important</w:t>
+      </w:r>
+    </w:p>
+    <w:p>
+      <w:pPr>
+        <w:pStyle w:val="ListParagraph"/>
+        <w:numPr>
+          <w:ilvl w:val="1"/>
+          <w:numId w:val="5"/>
+        </w:numPr>
+        <w:spacing w:after="0"/>
+        <w:rPr>
+          <w:sz w:val="28"/>
+          <w:szCs w:val="28"/>
+          <w:lang w:val="en-US"/>
+        </w:rPr>
+      </w:pPr>
+      <w:r>
+        <w:rPr>
+          <w:sz w:val="28"/>
+          <w:szCs w:val="28"/>
+          <w:lang w:val="en-US"/>
+        </w:rPr>
+        <w:t>Ex: Teams of sports</w:t>
+      </w:r>
+      <w:bookmarkStart w:id="0" w:name="_GoBack"/>
+      <w:bookmarkEnd w:id="0"/>
+    </w:p>
+    <w:p>
+      <w:pPr>
+        <w:rPr>
+          <w:b/>
+          <w:bCs/>
+          <w:sz w:val="32"/>
+          <w:szCs w:val="32"/>
+          <w:lang w:val="en-US"/>
+        </w:rPr>
+      </w:pPr>
+      <w:r>
+        <w:rPr>
+          <w:b/>
+          <w:bCs/>
+          <w:sz w:val="32"/>
+          <w:szCs w:val="32"/>
+          <w:lang w:val="en-US"/>
+        </w:rPr>
+        <w:br w:type="page"/>
+      </w:r>
+    </w:p>
+    <w:p>
+      <w:pPr>
+        <w:spacing w:after="0"/>
+        <w:rPr>
+          <w:sz w:val="28"/>
+          <w:szCs w:val="28"/>
+          <w:lang w:val="en-US"/>
+        </w:rPr>
+      </w:pPr>
     </w:p>
     <w:sectPr>
       <w:footerReference w:type="default" r:id="rId9"/>
@@ -1266,20 +1654,8 @@
         <w:sz w:val="24"/>
         <w:szCs w:val="24"/>
       </w:rPr>
-      <w:t xml:space="preserve"> </w:t>
+      <w:t xml:space="preserve"> Coursera</w:t>
     </w:r>
-    <w:proofErr w:type="spellStart"/>
-    <w:r>
-      <w:rPr>
-        <w:rFonts w:ascii="Consolas" w:hAnsi="Consolas" w:cs="Courier New"/>
-        <w:b/>
-        <w:bCs/>
-        <w:sz w:val="24"/>
-        <w:szCs w:val="24"/>
-      </w:rPr>
-      <w:t>Coursera</w:t>
-    </w:r>
-    <w:proofErr w:type="spellEnd"/>
     <w:r>
       <w:rPr>
         <w:rFonts w:ascii="Consolas" w:hAnsi="Consolas" w:cs="Courier New"/>
@@ -1337,7 +1713,7 @@
         <w:rFonts w:ascii="Calibri" w:eastAsiaTheme="minorHAnsi" w:hAnsi="Calibri" w:cs="Calibri" w:hint="default"/>
       </w:rPr>
     </w:lvl>
-    <w:lvl w:ilvl="1" w:tplc="041F0003" w:tentative="1">
+    <w:lvl w:ilvl="1" w:tplc="041F0003">
       <w:start w:val="1"/>
       <w:numFmt w:val="bullet"/>
       <w:lvlText w:val="o"/>
@@ -2719,7 +3095,7 @@
 </file>
 
 <file path=customXml/itemProps1.xml><?xml version="1.0" encoding="utf-8"?>
-<ds:datastoreItem xmlns:ds="http://schemas.openxmlformats.org/officeDocument/2006/customXml" ds:itemID="{1F2683E0-E8EA-4735-861F-E814FF428817}">
+<ds:datastoreItem xmlns:ds="http://schemas.openxmlformats.org/officeDocument/2006/customXml" ds:itemID="{843B333A-BEDD-460B-80FA-1C3849C4082C}">
   <ds:schemaRefs>
     <ds:schemaRef ds:uri="http://schemas.openxmlformats.org/officeDocument/2006/bibliography"/>
   </ds:schemaRefs>

</xml_diff>

<commit_message>
Adding statistical analysis codes :bar_chart:
</commit_message>
<xml_diff>
--- a/1-IntroductionToDataScience/Notes.docx
+++ b/1-IntroductionToDataScience/Notes.docx
@@ -114,7 +114,25 @@
           <w:szCs w:val="28"/>
           <w:lang w:val="en-US"/>
         </w:rPr>
-        <w:t xml:space="preserve">None: NoneType, </w:t>
+        <w:t xml:space="preserve">None: </w:t>
+      </w:r>
+      <w:proofErr w:type="spellStart"/>
+      <w:r>
+        <w:rPr>
+          <w:sz w:val="28"/>
+          <w:szCs w:val="28"/>
+          <w:lang w:val="en-US"/>
+        </w:rPr>
+        <w:t>NoneType</w:t>
+      </w:r>
+      <w:proofErr w:type="spellEnd"/>
+      <w:r>
+        <w:rPr>
+          <w:sz w:val="28"/>
+          <w:szCs w:val="28"/>
+          <w:lang w:val="en-US"/>
+        </w:rPr>
+        <w:t xml:space="preserve">, </w:t>
       </w:r>
     </w:p>
     <w:p>
@@ -230,15 +248,7 @@
           <w:szCs w:val="28"/>
           <w:lang w:val="en-US"/>
         </w:rPr>
-        <w:t xml:space="preserve">: </w:t>
-      </w:r>
-      <w:r>
-        <w:rPr>
-          <w:sz w:val="28"/>
-          <w:szCs w:val="28"/>
-          <w:lang w:val="en-US"/>
-        </w:rPr>
-        <w:t>tuple</w:t>
+        <w:t>: tuple</w:t>
       </w:r>
     </w:p>
     <w:p>
@@ -246,13 +256,17 @@
         <w:pStyle w:val="ListParagraph"/>
         <w:spacing w:after="0"/>
         <w:rPr>
-          <w:sz w:val="28"/>
-          <w:szCs w:val="28"/>
-          <w:lang w:val="en-US"/>
-        </w:rPr>
-      </w:pPr>
-      <w:r>
-        <w:rPr>
+          <w:rFonts w:ascii="Consolas" w:hAnsi="Consolas"/>
+          <w:color w:val="2E74B5" w:themeColor="accent5" w:themeShade="BF"/>
+          <w:sz w:val="28"/>
+          <w:szCs w:val="28"/>
+          <w:lang w:val="en-US"/>
+        </w:rPr>
+      </w:pPr>
+      <w:r>
+        <w:rPr>
+          <w:rFonts w:ascii="Consolas" w:hAnsi="Consolas"/>
+          <w:color w:val="2E74B5" w:themeColor="accent5" w:themeShade="BF"/>
           <w:sz w:val="28"/>
           <w:szCs w:val="28"/>
           <w:lang w:val="en-US"/>
@@ -261,6 +275,8 @@
       </w:r>
       <w:r>
         <w:rPr>
+          <w:rFonts w:ascii="Consolas" w:hAnsi="Consolas"/>
+          <w:color w:val="2E74B5" w:themeColor="accent5" w:themeShade="BF"/>
           <w:sz w:val="28"/>
           <w:szCs w:val="28"/>
           <w:lang w:val="en-US"/>
@@ -269,6 +285,8 @@
       </w:r>
       <w:r>
         <w:rPr>
+          <w:rFonts w:ascii="Consolas" w:hAnsi="Consolas"/>
+          <w:color w:val="2E74B5" w:themeColor="accent5" w:themeShade="BF"/>
           <w:sz w:val="28"/>
           <w:szCs w:val="28"/>
           <w:lang w:val="en-US"/>
@@ -278,6 +296,8 @@
       <w:proofErr w:type="gramStart"/>
       <w:r>
         <w:rPr>
+          <w:rFonts w:ascii="Consolas" w:hAnsi="Consolas"/>
+          <w:color w:val="2E74B5" w:themeColor="accent5" w:themeShade="BF"/>
           <w:sz w:val="28"/>
           <w:szCs w:val="28"/>
           <w:lang w:val="en-US"/>
@@ -286,6 +306,8 @@
       </w:r>
       <w:r>
         <w:rPr>
+          <w:rFonts w:ascii="Consolas" w:hAnsi="Consolas"/>
+          <w:color w:val="2E74B5" w:themeColor="accent5" w:themeShade="BF"/>
           <w:sz w:val="28"/>
           <w:szCs w:val="28"/>
           <w:lang w:val="en-US"/>
@@ -295,6 +317,8 @@
       <w:proofErr w:type="gramEnd"/>
       <w:r>
         <w:rPr>
+          <w:rFonts w:ascii="Consolas" w:hAnsi="Consolas"/>
+          <w:color w:val="2E74B5" w:themeColor="accent5" w:themeShade="BF"/>
           <w:sz w:val="28"/>
           <w:szCs w:val="28"/>
           <w:lang w:val="en-US"/>
@@ -354,13 +378,17 @@
         <w:pStyle w:val="ListParagraph"/>
         <w:spacing w:after="0"/>
         <w:rPr>
-          <w:sz w:val="28"/>
-          <w:szCs w:val="28"/>
-          <w:lang w:val="en-US"/>
-        </w:rPr>
-      </w:pPr>
-      <w:r>
-        <w:rPr>
+          <w:rFonts w:ascii="Consolas" w:hAnsi="Consolas"/>
+          <w:color w:val="2E74B5" w:themeColor="accent5" w:themeShade="BF"/>
+          <w:sz w:val="28"/>
+          <w:szCs w:val="28"/>
+          <w:lang w:val="en-US"/>
+        </w:rPr>
+      </w:pPr>
+      <w:r>
+        <w:rPr>
+          <w:rFonts w:ascii="Consolas" w:hAnsi="Consolas"/>
+          <w:color w:val="2E74B5" w:themeColor="accent5" w:themeShade="BF"/>
           <w:sz w:val="28"/>
           <w:szCs w:val="28"/>
           <w:lang w:val="en-US"/>
@@ -369,6 +397,8 @@
       </w:r>
       <w:r>
         <w:rPr>
+          <w:rFonts w:ascii="Consolas" w:hAnsi="Consolas"/>
+          <w:color w:val="2E74B5" w:themeColor="accent5" w:themeShade="BF"/>
           <w:sz w:val="28"/>
           <w:szCs w:val="28"/>
           <w:lang w:val="en-US"/>
@@ -377,6 +407,8 @@
       </w:r>
       <w:r>
         <w:rPr>
+          <w:rFonts w:ascii="Consolas" w:hAnsi="Consolas"/>
+          <w:color w:val="2E74B5" w:themeColor="accent5" w:themeShade="BF"/>
           <w:sz w:val="28"/>
           <w:szCs w:val="28"/>
           <w:lang w:val="en-US"/>
@@ -386,6 +418,8 @@
       <w:proofErr w:type="gramStart"/>
       <w:r>
         <w:rPr>
+          <w:rFonts w:ascii="Consolas" w:hAnsi="Consolas"/>
+          <w:color w:val="2E74B5" w:themeColor="accent5" w:themeShade="BF"/>
           <w:sz w:val="28"/>
           <w:szCs w:val="28"/>
           <w:lang w:val="en-US"/>
@@ -395,6 +429,8 @@
       <w:proofErr w:type="gramEnd"/>
       <w:r>
         <w:rPr>
+          <w:rFonts w:ascii="Consolas" w:hAnsi="Consolas"/>
+          <w:color w:val="2E74B5" w:themeColor="accent5" w:themeShade="BF"/>
           <w:sz w:val="28"/>
           <w:szCs w:val="28"/>
           <w:lang w:val="en-US"/>
@@ -403,6 +439,8 @@
       </w:r>
       <w:r>
         <w:rPr>
+          <w:rFonts w:ascii="Consolas" w:hAnsi="Consolas"/>
+          <w:color w:val="2E74B5" w:themeColor="accent5" w:themeShade="BF"/>
           <w:sz w:val="28"/>
           <w:szCs w:val="28"/>
           <w:lang w:val="en-US"/>
@@ -411,6 +449,8 @@
       </w:r>
       <w:r>
         <w:rPr>
+          <w:rFonts w:ascii="Consolas" w:hAnsi="Consolas"/>
+          <w:color w:val="2E74B5" w:themeColor="accent5" w:themeShade="BF"/>
           <w:sz w:val="28"/>
           <w:szCs w:val="28"/>
           <w:lang w:val="en-US"/>
@@ -419,6 +459,8 @@
       </w:r>
       <w:r>
         <w:rPr>
+          <w:rFonts w:ascii="Consolas" w:hAnsi="Consolas"/>
+          <w:color w:val="2E74B5" w:themeColor="accent5" w:themeShade="BF"/>
           <w:sz w:val="28"/>
           <w:szCs w:val="28"/>
           <w:lang w:val="en-US"/>
@@ -427,6 +469,8 @@
       </w:r>
       <w:r>
         <w:rPr>
+          <w:rFonts w:ascii="Consolas" w:hAnsi="Consolas"/>
+          <w:color w:val="2E74B5" w:themeColor="accent5" w:themeShade="BF"/>
           <w:sz w:val="28"/>
           <w:szCs w:val="28"/>
           <w:lang w:val="en-US"/>
@@ -435,6 +479,8 @@
       </w:r>
       <w:r>
         <w:rPr>
+          <w:rFonts w:ascii="Consolas" w:hAnsi="Consolas"/>
+          <w:color w:val="2E74B5" w:themeColor="accent5" w:themeShade="BF"/>
           <w:sz w:val="28"/>
           <w:szCs w:val="28"/>
           <w:lang w:val="en-US"/>
@@ -470,7 +516,25 @@
           <w:szCs w:val="28"/>
           <w:lang w:val="en-US"/>
         </w:rPr>
-        <w:t>‘name’: ‘Asmaa’, ‘surname’: ‘Mirkhan’</w:t>
+        <w:t>‘name’: ‘Asmaa’, ‘surname’: ‘</w:t>
+      </w:r>
+      <w:proofErr w:type="spellStart"/>
+      <w:r>
+        <w:rPr>
+          <w:sz w:val="28"/>
+          <w:szCs w:val="28"/>
+          <w:lang w:val="en-US"/>
+        </w:rPr>
+        <w:t>Mirkhan</w:t>
+      </w:r>
+      <w:proofErr w:type="spellEnd"/>
+      <w:r>
+        <w:rPr>
+          <w:sz w:val="28"/>
+          <w:szCs w:val="28"/>
+          <w:lang w:val="en-US"/>
+        </w:rPr>
+        <w:t>’</w:t>
       </w:r>
       <w:r>
         <w:rPr>
@@ -502,13 +566,17 @@
         <w:pStyle w:val="ListParagraph"/>
         <w:spacing w:after="0"/>
         <w:rPr>
-          <w:sz w:val="28"/>
-          <w:szCs w:val="28"/>
-          <w:lang w:val="en-US"/>
-        </w:rPr>
-      </w:pPr>
-      <w:r>
-        <w:rPr>
+          <w:rFonts w:ascii="Consolas" w:hAnsi="Consolas"/>
+          <w:color w:val="2E74B5" w:themeColor="accent5" w:themeShade="BF"/>
+          <w:sz w:val="28"/>
+          <w:szCs w:val="28"/>
+          <w:lang w:val="en-US"/>
+        </w:rPr>
+      </w:pPr>
+      <w:r>
+        <w:rPr>
+          <w:rFonts w:ascii="Consolas" w:hAnsi="Consolas"/>
+          <w:color w:val="2E74B5" w:themeColor="accent5" w:themeShade="BF"/>
           <w:sz w:val="28"/>
           <w:szCs w:val="28"/>
           <w:lang w:val="en-US"/>
@@ -517,6 +585,8 @@
       </w:r>
       <w:r>
         <w:rPr>
+          <w:rFonts w:ascii="Consolas" w:hAnsi="Consolas"/>
+          <w:color w:val="2E74B5" w:themeColor="accent5" w:themeShade="BF"/>
           <w:sz w:val="28"/>
           <w:szCs w:val="28"/>
           <w:lang w:val="en-US"/>
@@ -525,6 +595,8 @@
       </w:r>
       <w:r>
         <w:rPr>
+          <w:rFonts w:ascii="Consolas" w:hAnsi="Consolas"/>
+          <w:color w:val="2E74B5" w:themeColor="accent5" w:themeShade="BF"/>
           <w:sz w:val="28"/>
           <w:szCs w:val="28"/>
           <w:lang w:val="en-US"/>
@@ -571,23 +643,49 @@
         </w:rPr>
         <w:t>Note: Objects do not have private or protected members</w:t>
       </w:r>
-    </w:p>
-    <w:p>
-      <w:pPr>
-        <w:spacing w:after="0"/>
-        <w:rPr>
-          <w:sz w:val="28"/>
-          <w:szCs w:val="28"/>
-          <w:lang w:val="en-US"/>
-        </w:rPr>
-      </w:pPr>
-      <w:r>
-        <w:rPr>
-          <w:sz w:val="28"/>
-          <w:szCs w:val="28"/>
-          <w:lang w:val="en-US"/>
-        </w:rPr>
-        <w:t>Constructor: (Syntax: __init__) it is not necessary</w:t>
+      <w:r>
+        <w:rPr>
+          <w:sz w:val="28"/>
+          <w:szCs w:val="28"/>
+          <w:lang w:val="en-US"/>
+        </w:rPr>
+        <w:t>.</w:t>
+      </w:r>
+    </w:p>
+    <w:p>
+      <w:pPr>
+        <w:spacing w:after="0"/>
+        <w:rPr>
+          <w:sz w:val="28"/>
+          <w:szCs w:val="28"/>
+          <w:lang w:val="en-US"/>
+        </w:rPr>
+      </w:pPr>
+      <w:r>
+        <w:rPr>
+          <w:sz w:val="28"/>
+          <w:szCs w:val="28"/>
+          <w:lang w:val="en-US"/>
+        </w:rPr>
+        <w:t>Constructor: (Syntax: __</w:t>
+      </w:r>
+      <w:proofErr w:type="spellStart"/>
+      <w:r>
+        <w:rPr>
+          <w:sz w:val="28"/>
+          <w:szCs w:val="28"/>
+          <w:lang w:val="en-US"/>
+        </w:rPr>
+        <w:t>init</w:t>
+      </w:r>
+      <w:proofErr w:type="spellEnd"/>
+      <w:r>
+        <w:rPr>
+          <w:sz w:val="28"/>
+          <w:szCs w:val="28"/>
+          <w:lang w:val="en-US"/>
+        </w:rPr>
+        <w:t>__) it is not necessary</w:t>
       </w:r>
     </w:p>
     <w:p>
@@ -645,7 +743,25 @@
           <w:szCs w:val="28"/>
           <w:lang w:val="en-US"/>
         </w:rPr>
-        <w:t>function, iterable , …)</w:t>
+        <w:t xml:space="preserve">function, </w:t>
+      </w:r>
+      <w:proofErr w:type="spellStart"/>
+      <w:r>
+        <w:rPr>
+          <w:sz w:val="28"/>
+          <w:szCs w:val="28"/>
+          <w:lang w:val="en-US"/>
+        </w:rPr>
+        <w:t>iterable</w:t>
+      </w:r>
+      <w:proofErr w:type="spellEnd"/>
+      <w:r>
+        <w:rPr>
+          <w:sz w:val="28"/>
+          <w:szCs w:val="28"/>
+          <w:lang w:val="en-US"/>
+        </w:rPr>
+        <w:t xml:space="preserve"> , …)</w:t>
       </w:r>
     </w:p>
     <w:p>
@@ -664,6 +780,14 @@
           <w:lang w:val="en-US"/>
         </w:rPr>
         <w:t>Note: Useful for analysis</w:t>
+      </w:r>
+      <w:r>
+        <w:rPr>
+          <w:sz w:val="28"/>
+          <w:szCs w:val="28"/>
+          <w:lang w:val="en-US"/>
+        </w:rPr>
+        <w:t>.</w:t>
       </w:r>
     </w:p>
     <w:p>
@@ -698,9 +822,261 @@
           <w:szCs w:val="32"/>
           <w:lang w:val="en-US"/>
         </w:rPr>
-        <w:t>BASIC DATA PROCESSING WITH PANDAS</w:t>
-      </w:r>
-      <w:r>
+        <w:t>BASIC DATA PROCESSING WITH PANDAS:</w:t>
+      </w:r>
+    </w:p>
+    <w:p>
+      <w:pPr>
+        <w:spacing w:after="0"/>
+        <w:rPr>
+          <w:rFonts w:ascii="Consolas" w:hAnsi="Consolas"/>
+          <w:color w:val="2E74B5" w:themeColor="accent5" w:themeShade="BF"/>
+          <w:sz w:val="28"/>
+          <w:szCs w:val="28"/>
+          <w:lang w:val="en-US"/>
+        </w:rPr>
+      </w:pPr>
+      <w:r>
+        <w:rPr>
+          <w:rFonts w:ascii="Consolas" w:hAnsi="Consolas"/>
+          <w:color w:val="2E74B5" w:themeColor="accent5" w:themeShade="BF"/>
+          <w:sz w:val="28"/>
+          <w:szCs w:val="28"/>
+          <w:lang w:val="en-US"/>
+        </w:rPr>
+        <w:t xml:space="preserve">/* loc and </w:t>
+      </w:r>
+      <w:proofErr w:type="spellStart"/>
+      <w:r>
+        <w:rPr>
+          <w:rFonts w:ascii="Consolas" w:hAnsi="Consolas"/>
+          <w:color w:val="2E74B5" w:themeColor="accent5" w:themeShade="BF"/>
+          <w:sz w:val="28"/>
+          <w:szCs w:val="28"/>
+          <w:lang w:val="en-US"/>
+        </w:rPr>
+        <w:t>iloc</w:t>
+      </w:r>
+      <w:proofErr w:type="spellEnd"/>
+      <w:r>
+        <w:rPr>
+          <w:rFonts w:ascii="Consolas" w:hAnsi="Consolas"/>
+          <w:color w:val="2E74B5" w:themeColor="accent5" w:themeShade="BF"/>
+          <w:sz w:val="28"/>
+          <w:szCs w:val="28"/>
+          <w:lang w:val="en-US"/>
+        </w:rPr>
+        <w:t xml:space="preserve"> for row based querying and square brackets [] for </w:t>
+      </w:r>
+      <w:proofErr w:type="gramStart"/>
+      <w:r>
+        <w:rPr>
+          <w:rFonts w:ascii="Consolas" w:hAnsi="Consolas"/>
+          <w:color w:val="2E74B5" w:themeColor="accent5" w:themeShade="BF"/>
+          <w:sz w:val="28"/>
+          <w:szCs w:val="28"/>
+          <w:lang w:val="en-US"/>
+        </w:rPr>
+        <w:t>column based</w:t>
+      </w:r>
+      <w:proofErr w:type="gramEnd"/>
+      <w:r>
+        <w:rPr>
+          <w:rFonts w:ascii="Consolas" w:hAnsi="Consolas"/>
+          <w:color w:val="2E74B5" w:themeColor="accent5" w:themeShade="BF"/>
+          <w:sz w:val="28"/>
+          <w:szCs w:val="28"/>
+          <w:lang w:val="en-US"/>
+        </w:rPr>
+        <w:t xml:space="preserve"> querying */</w:t>
+      </w:r>
+    </w:p>
+    <w:p>
+      <w:pPr>
+        <w:spacing w:after="0"/>
+        <w:rPr>
+          <w:b/>
+          <w:bCs/>
+          <w:sz w:val="32"/>
+          <w:szCs w:val="32"/>
+          <w:lang w:val="en-US"/>
+        </w:rPr>
+      </w:pPr>
+      <w:r>
+        <w:rPr>
+          <w:b/>
+          <w:bCs/>
+          <w:sz w:val="32"/>
+          <w:szCs w:val="32"/>
+          <w:lang w:val="en-US"/>
+        </w:rPr>
+        <w:t>Series in pandas:</w:t>
+      </w:r>
+    </w:p>
+    <w:p>
+      <w:pPr>
+        <w:spacing w:after="0"/>
+        <w:rPr>
+          <w:sz w:val="28"/>
+          <w:szCs w:val="28"/>
+          <w:lang w:val="en-US"/>
+        </w:rPr>
+      </w:pPr>
+      <w:r>
+        <w:rPr>
+          <w:sz w:val="28"/>
+          <w:szCs w:val="28"/>
+          <w:lang w:val="en-US"/>
+        </w:rPr>
+        <w:t>Between list and dictionary, sorted but has keys</w:t>
+      </w:r>
+      <w:r>
+        <w:rPr>
+          <w:sz w:val="28"/>
+          <w:szCs w:val="28"/>
+          <w:lang w:val="en-US"/>
+        </w:rPr>
+        <w:t>(labeled), labels are indices starting fr</w:t>
+      </w:r>
+      <w:r>
+        <w:rPr>
+          <w:sz w:val="28"/>
+          <w:szCs w:val="28"/>
+          <w:lang w:val="en-US"/>
+        </w:rPr>
+        <w:t>o</w:t>
+      </w:r>
+      <w:r>
+        <w:rPr>
+          <w:sz w:val="28"/>
+          <w:szCs w:val="28"/>
+          <w:lang w:val="en-US"/>
+        </w:rPr>
+        <w:t>m 0</w:t>
+      </w:r>
+      <w:r>
+        <w:rPr>
+          <w:sz w:val="28"/>
+          <w:szCs w:val="28"/>
+          <w:lang w:val="en-US"/>
+        </w:rPr>
+        <w:t xml:space="preserve"> and the last key is </w:t>
+      </w:r>
+      <w:proofErr w:type="spellStart"/>
+      <w:r>
+        <w:rPr>
+          <w:sz w:val="28"/>
+          <w:szCs w:val="28"/>
+          <w:lang w:val="en-US"/>
+        </w:rPr>
+        <w:t>dtype</w:t>
+      </w:r>
+      <w:proofErr w:type="spellEnd"/>
+      <w:r>
+        <w:rPr>
+          <w:sz w:val="28"/>
+          <w:szCs w:val="28"/>
+          <w:lang w:val="en-US"/>
+        </w:rPr>
+        <w:t xml:space="preserve"> key (data type)</w:t>
+      </w:r>
+      <w:r>
+        <w:rPr>
+          <w:sz w:val="28"/>
+          <w:szCs w:val="28"/>
+          <w:lang w:val="en-US"/>
+        </w:rPr>
+        <w:t>.</w:t>
+      </w:r>
+    </w:p>
+    <w:p>
+      <w:pPr>
+        <w:spacing w:before="240" w:after="0"/>
+        <w:rPr>
+          <w:b/>
+          <w:bCs/>
+          <w:sz w:val="32"/>
+          <w:szCs w:val="32"/>
+          <w:lang w:val="en-US"/>
+        </w:rPr>
+      </w:pPr>
+      <w:r>
+        <w:rPr>
+          <w:b/>
+          <w:bCs/>
+          <w:sz w:val="32"/>
+          <w:szCs w:val="32"/>
+          <w:lang w:val="en-US"/>
+        </w:rPr>
+        <w:t>Data Frames in pandas:</w:t>
+      </w:r>
+    </w:p>
+    <w:p>
+      <w:pPr>
+        <w:spacing w:after="0"/>
+        <w:rPr>
+          <w:sz w:val="28"/>
+          <w:szCs w:val="28"/>
+          <w:lang w:val="en-US"/>
+        </w:rPr>
+      </w:pPr>
+      <w:r>
+        <w:rPr>
+          <w:sz w:val="28"/>
+          <w:szCs w:val="28"/>
+          <w:lang w:val="en-US"/>
+        </w:rPr>
+        <w:t>Briefly, it is a two</w:t>
+      </w:r>
+      <w:r>
+        <w:rPr>
+          <w:sz w:val="28"/>
+          <w:szCs w:val="28"/>
+          <w:lang w:val="en-US"/>
+        </w:rPr>
+        <w:t>-</w:t>
+      </w:r>
+      <w:r>
+        <w:rPr>
+          <w:sz w:val="28"/>
+          <w:szCs w:val="28"/>
+          <w:lang w:val="en-US"/>
+        </w:rPr>
+        <w:t>dimensional series</w:t>
+      </w:r>
+      <w:r>
+        <w:rPr>
+          <w:sz w:val="28"/>
+          <w:szCs w:val="28"/>
+          <w:lang w:val="en-US"/>
+        </w:rPr>
+        <w:t>.</w:t>
+      </w:r>
+    </w:p>
+    <w:p>
+      <w:pPr>
+        <w:spacing w:after="0"/>
+        <w:rPr>
+          <w:rFonts w:ascii="Consolas" w:hAnsi="Consolas"/>
+          <w:color w:val="2E74B5" w:themeColor="accent5" w:themeShade="BF"/>
+          <w:sz w:val="28"/>
+          <w:szCs w:val="28"/>
+          <w:lang w:val="en-US"/>
+        </w:rPr>
+      </w:pPr>
+      <w:r>
+        <w:rPr>
+          <w:rFonts w:ascii="Consolas" w:hAnsi="Consolas"/>
+          <w:color w:val="2E74B5" w:themeColor="accent5" w:themeShade="BF"/>
+          <w:sz w:val="28"/>
+          <w:szCs w:val="28"/>
+          <w:lang w:val="en-US"/>
+        </w:rPr>
+        <w:t>/* like SQL database tables*/</w:t>
+      </w:r>
+    </w:p>
+    <w:p>
+      <w:pPr>
         <w:rPr>
           <w:rFonts w:ascii="ADAM.CG PRO" w:hAnsi="ADAM.CG PRO"/>
           <w:b/>
@@ -710,51 +1086,15 @@
           <w:szCs w:val="32"/>
           <w:lang w:val="en-US"/>
         </w:rPr>
-        <w:t>:</w:t>
-      </w:r>
-    </w:p>
-    <w:p>
-      <w:pPr>
-        <w:spacing w:after="0"/>
-        <w:rPr>
-          <w:sz w:val="28"/>
-          <w:szCs w:val="28"/>
-          <w:lang w:val="en-US"/>
-        </w:rPr>
-      </w:pPr>
-      <w:r>
-        <w:rPr>
-          <w:sz w:val="28"/>
-          <w:szCs w:val="28"/>
-          <w:lang w:val="en-US"/>
-        </w:rPr>
-        <w:t xml:space="preserve">/* loc and iloc for row based querying and square brackets [] for </w:t>
-      </w:r>
-      <w:proofErr w:type="gramStart"/>
-      <w:r>
-        <w:rPr>
-          <w:sz w:val="28"/>
-          <w:szCs w:val="28"/>
-          <w:lang w:val="en-US"/>
-        </w:rPr>
-        <w:t>column based</w:t>
-      </w:r>
-      <w:proofErr w:type="gramEnd"/>
-      <w:r>
-        <w:rPr>
-          <w:sz w:val="28"/>
-          <w:szCs w:val="28"/>
-          <w:lang w:val="en-US"/>
-        </w:rPr>
-        <w:t xml:space="preserve"> querying */</w:t>
-      </w:r>
-    </w:p>
-    <w:p>
-      <w:pPr>
-        <w:spacing w:after="0"/>
-        <w:rPr>
-          <w:b/>
-          <w:bCs/>
+      </w:pPr>
+    </w:p>
+    <w:p>
+      <w:pPr>
+        <w:rPr>
+          <w:rFonts w:ascii="ADAM.CG PRO" w:hAnsi="ADAM.CG PRO"/>
+          <w:b/>
+          <w:bCs/>
+          <w:color w:val="C45911" w:themeColor="accent2" w:themeShade="BF"/>
           <w:sz w:val="32"/>
           <w:szCs w:val="32"/>
           <w:lang w:val="en-US"/>
@@ -762,15 +1102,21 @@
       </w:pPr>
       <w:r>
         <w:rPr>
-          <w:b/>
-          <w:bCs/>
+          <w:rFonts w:ascii="ADAM.CG PRO" w:hAnsi="ADAM.CG PRO"/>
+          <w:b/>
+          <w:bCs/>
+          <w:color w:val="C45911" w:themeColor="accent2" w:themeShade="BF"/>
           <w:sz w:val="32"/>
           <w:szCs w:val="32"/>
           <w:lang w:val="en-US"/>
         </w:rPr>
-        <w:t>Series in pandas</w:t>
-      </w:r>
-      <w:r>
+        <w:lastRenderedPageBreak/>
+        <w:t>BASIC DATA PROCESSING WITH PANDAS:</w:t>
+      </w:r>
+    </w:p>
+    <w:p>
+      <w:pPr>
+        <w:spacing w:before="240" w:after="0"/>
         <w:rPr>
           <w:b/>
           <w:bCs/>
@@ -778,62 +1124,8 @@
           <w:szCs w:val="32"/>
           <w:lang w:val="en-US"/>
         </w:rPr>
-        <w:t>:</w:t>
-      </w:r>
-    </w:p>
-    <w:p>
-      <w:pPr>
-        <w:spacing w:after="0"/>
-        <w:rPr>
-          <w:sz w:val="28"/>
-          <w:szCs w:val="28"/>
-          <w:lang w:val="en-US"/>
-        </w:rPr>
-      </w:pPr>
-      <w:r>
-        <w:rPr>
-          <w:sz w:val="28"/>
-          <w:szCs w:val="28"/>
-          <w:lang w:val="en-US"/>
-        </w:rPr>
-        <w:t>Between list and dictionary, sorted but has keys</w:t>
-      </w:r>
-      <w:r>
-        <w:rPr>
-          <w:sz w:val="28"/>
-          <w:szCs w:val="28"/>
-          <w:lang w:val="en-US"/>
-        </w:rPr>
-        <w:t>(labeled), labels are indices starting fr</w:t>
-      </w:r>
-      <w:r>
-        <w:rPr>
-          <w:sz w:val="28"/>
-          <w:szCs w:val="28"/>
-          <w:lang w:val="en-US"/>
-        </w:rPr>
-        <w:t>o</w:t>
-      </w:r>
-      <w:r>
-        <w:rPr>
-          <w:sz w:val="28"/>
-          <w:szCs w:val="28"/>
-          <w:lang w:val="en-US"/>
-        </w:rPr>
-        <w:t>m 0</w:t>
-      </w:r>
-      <w:r>
-        <w:rPr>
-          <w:sz w:val="28"/>
-          <w:szCs w:val="28"/>
-          <w:lang w:val="en-US"/>
-        </w:rPr>
-        <w:t xml:space="preserve"> and the last key is dtype key (data type)</w:t>
-      </w:r>
-    </w:p>
-    <w:p>
-      <w:pPr>
-        <w:spacing w:before="240" w:after="0"/>
+      </w:pPr>
+      <w:r>
         <w:rPr>
           <w:b/>
           <w:bCs/>
@@ -841,127 +1133,7 @@
           <w:szCs w:val="32"/>
           <w:lang w:val="en-US"/>
         </w:rPr>
-      </w:pPr>
-      <w:r>
-        <w:rPr>
-          <w:b/>
-          <w:bCs/>
-          <w:sz w:val="32"/>
-          <w:szCs w:val="32"/>
-          <w:lang w:val="en-US"/>
-        </w:rPr>
-        <w:t>Data Frames in pandas</w:t>
-      </w:r>
-      <w:r>
-        <w:rPr>
-          <w:b/>
-          <w:bCs/>
-          <w:sz w:val="32"/>
-          <w:szCs w:val="32"/>
-          <w:lang w:val="en-US"/>
-        </w:rPr>
-        <w:t>:</w:t>
-      </w:r>
-    </w:p>
-    <w:p>
-      <w:pPr>
-        <w:spacing w:after="0"/>
-        <w:rPr>
-          <w:sz w:val="28"/>
-          <w:szCs w:val="28"/>
-          <w:lang w:val="en-US"/>
-        </w:rPr>
-      </w:pPr>
-      <w:r>
-        <w:rPr>
-          <w:sz w:val="28"/>
-          <w:szCs w:val="28"/>
-          <w:lang w:val="en-US"/>
-        </w:rPr>
-        <w:t>Briefly</w:t>
-      </w:r>
-      <w:r>
-        <w:rPr>
-          <w:sz w:val="28"/>
-          <w:szCs w:val="28"/>
-          <w:lang w:val="en-US"/>
-        </w:rPr>
-        <w:t>, it is a two</w:t>
-      </w:r>
-      <w:r>
-        <w:rPr>
-          <w:sz w:val="28"/>
-          <w:szCs w:val="28"/>
-          <w:lang w:val="en-US"/>
-        </w:rPr>
-        <w:t>-</w:t>
-      </w:r>
-      <w:r>
-        <w:rPr>
-          <w:sz w:val="28"/>
-          <w:szCs w:val="28"/>
-          <w:lang w:val="en-US"/>
-        </w:rPr>
-        <w:t>dimensional series</w:t>
-      </w:r>
-      <w:r>
-        <w:rPr>
-          <w:sz w:val="28"/>
-          <w:szCs w:val="28"/>
-          <w:lang w:val="en-US"/>
-        </w:rPr>
-        <w:t xml:space="preserve"> </w:t>
-      </w:r>
-    </w:p>
-    <w:p>
-      <w:pPr>
-        <w:spacing w:after="0"/>
-        <w:rPr>
-          <w:sz w:val="28"/>
-          <w:szCs w:val="28"/>
-          <w:lang w:val="en-US"/>
-        </w:rPr>
-      </w:pPr>
-      <w:r>
-        <w:rPr>
-          <w:sz w:val="28"/>
-          <w:szCs w:val="28"/>
-          <w:lang w:val="en-US"/>
-        </w:rPr>
-        <w:t>/* like SQL database tables*/</w:t>
-      </w:r>
-    </w:p>
-    <w:p>
-      <w:pPr>
-        <w:spacing w:before="240" w:after="0"/>
-        <w:rPr>
-          <w:b/>
-          <w:bCs/>
-          <w:sz w:val="32"/>
-          <w:szCs w:val="32"/>
-          <w:lang w:val="en-US"/>
-        </w:rPr>
-      </w:pPr>
-      <w:r>
-        <w:rPr>
-          <w:b/>
-          <w:bCs/>
-          <w:sz w:val="32"/>
-          <w:szCs w:val="32"/>
-          <w:lang w:val="en-US"/>
-        </w:rPr>
-        <w:lastRenderedPageBreak/>
-        <w:t>Boolean Masking</w:t>
-      </w:r>
-      <w:r>
-        <w:rPr>
-          <w:b/>
-          <w:bCs/>
-          <w:sz w:val="32"/>
-          <w:szCs w:val="32"/>
-          <w:lang w:val="en-US"/>
-        </w:rPr>
-        <w:t>:</w:t>
+        <w:t>Boolean Masking:</w:t>
       </w:r>
     </w:p>
     <w:p>
@@ -991,6 +1163,7 @@
           <w:lang w:val="en-US"/>
         </w:rPr>
       </w:pPr>
+      <w:proofErr w:type="spellStart"/>
       <w:r>
         <w:rPr>
           <w:sz w:val="28"/>
@@ -999,6 +1172,7 @@
         </w:rPr>
         <w:t>e.g</w:t>
       </w:r>
+      <w:proofErr w:type="spellEnd"/>
     </w:p>
     <w:p>
       <w:pPr>
@@ -1012,6 +1186,7 @@
       <w:r>
         <w:rPr>
           <w:noProof/>
+          <w:lang w:val="en-US"/>
         </w:rPr>
         <w:drawing>
           <wp:anchor distT="0" distB="0" distL="114300" distR="114300" simplePos="0" relativeHeight="251658240" behindDoc="0" locked="0" layoutInCell="1" allowOverlap="1" wp14:anchorId="62E0B1EE" wp14:editId="39424005">
@@ -1072,66 +1247,6 @@
     </w:p>
     <w:p>
       <w:pPr>
-        <w:spacing w:after="0"/>
-        <w:rPr>
-          <w:sz w:val="28"/>
-          <w:szCs w:val="28"/>
-          <w:lang w:val="en-US"/>
-        </w:rPr>
-      </w:pPr>
-      <w:r>
-        <w:rPr>
-          <w:sz w:val="28"/>
-          <w:szCs w:val="28"/>
-          <w:lang w:val="en-US"/>
-        </w:rPr>
-        <w:t xml:space="preserve">Data frames offer functions like SQL queries such as join, </w:t>
-      </w:r>
-      <w:proofErr w:type="gramStart"/>
-      <w:r>
-        <w:rPr>
-          <w:sz w:val="28"/>
-          <w:szCs w:val="28"/>
-          <w:lang w:val="en-US"/>
-        </w:rPr>
-        <w:t>groupby,…</w:t>
-      </w:r>
-      <w:proofErr w:type="gramEnd"/>
-    </w:p>
-    <w:p>
-      <w:pPr>
-        <w:spacing w:before="240" w:after="0"/>
-        <w:rPr>
-          <w:b/>
-          <w:bCs/>
-          <w:sz w:val="32"/>
-          <w:szCs w:val="32"/>
-          <w:lang w:val="en-US"/>
-        </w:rPr>
-      </w:pPr>
-      <w:r>
-        <w:rPr>
-          <w:b/>
-          <w:bCs/>
-          <w:sz w:val="32"/>
-          <w:szCs w:val="32"/>
-          <w:lang w:val="en-US"/>
-        </w:rPr>
-        <w:t>Scales in pandas</w:t>
-      </w:r>
-      <w:r>
-        <w:rPr>
-          <w:b/>
-          <w:bCs/>
-          <w:sz w:val="32"/>
-          <w:szCs w:val="32"/>
-          <w:lang w:val="en-US"/>
-        </w:rPr>
-        <w:t>:</w:t>
-      </w:r>
-    </w:p>
-    <w:p>
-      <w:pPr>
         <w:pStyle w:val="ListParagraph"/>
         <w:numPr>
           <w:ilvl w:val="0"/>
@@ -1139,6 +1254,71 @@
         </w:numPr>
         <w:spacing w:after="0"/>
         <w:rPr>
+          <w:sz w:val="28"/>
+          <w:szCs w:val="28"/>
+          <w:lang w:val="en-US"/>
+        </w:rPr>
+      </w:pPr>
+      <w:r>
+        <w:rPr>
+          <w:sz w:val="28"/>
+          <w:szCs w:val="28"/>
+          <w:lang w:val="en-US"/>
+        </w:rPr>
+        <w:t xml:space="preserve">Data frames offer functions like SQL queries such as join, </w:t>
+      </w:r>
+      <w:proofErr w:type="spellStart"/>
+      <w:proofErr w:type="gramStart"/>
+      <w:r>
+        <w:rPr>
+          <w:sz w:val="28"/>
+          <w:szCs w:val="28"/>
+          <w:lang w:val="en-US"/>
+        </w:rPr>
+        <w:t>groupby</w:t>
+      </w:r>
+      <w:proofErr w:type="spellEnd"/>
+      <w:r>
+        <w:rPr>
+          <w:sz w:val="28"/>
+          <w:szCs w:val="28"/>
+          <w:lang w:val="en-US"/>
+        </w:rPr>
+        <w:t>,…</w:t>
+      </w:r>
+      <w:proofErr w:type="gramEnd"/>
+    </w:p>
+    <w:p>
+      <w:pPr>
+        <w:spacing w:before="240" w:after="0"/>
+        <w:rPr>
+          <w:b/>
+          <w:bCs/>
+          <w:sz w:val="32"/>
+          <w:szCs w:val="32"/>
+          <w:lang w:val="en-US"/>
+        </w:rPr>
+      </w:pPr>
+      <w:r>
+        <w:rPr>
+          <w:b/>
+          <w:bCs/>
+          <w:sz w:val="32"/>
+          <w:szCs w:val="32"/>
+          <w:lang w:val="en-US"/>
+        </w:rPr>
+        <w:t>Scales in pandas:</w:t>
+      </w:r>
+    </w:p>
+    <w:p>
+      <w:pPr>
+        <w:pStyle w:val="ListParagraph"/>
+        <w:numPr>
+          <w:ilvl w:val="0"/>
+          <w:numId w:val="5"/>
+        </w:numPr>
+        <w:spacing w:after="0"/>
+        <w:rPr>
           <w:b/>
           <w:bCs/>
           <w:sz w:val="28"/>
@@ -1531,14 +1711,14 @@
         </w:rPr>
         <w:t>Ex: Teams of sports</w:t>
       </w:r>
-      <w:bookmarkStart w:id="0" w:name="_GoBack"/>
-      <w:bookmarkEnd w:id="0"/>
-    </w:p>
-    <w:p>
-      <w:pPr>
-        <w:rPr>
-          <w:b/>
-          <w:bCs/>
+    </w:p>
+    <w:p>
+      <w:pPr>
+        <w:rPr>
+          <w:rFonts w:ascii="ADAM.CG PRO" w:hAnsi="ADAM.CG PRO"/>
+          <w:b/>
+          <w:bCs/>
+          <w:color w:val="C45911" w:themeColor="accent2" w:themeShade="BF"/>
           <w:sz w:val="32"/>
           <w:szCs w:val="32"/>
           <w:lang w:val="en-US"/>
@@ -1546,27 +1726,733 @@
       </w:pPr>
       <w:r>
         <w:rPr>
-          <w:b/>
-          <w:bCs/>
+          <w:rFonts w:ascii="ADAM.CG PRO" w:hAnsi="ADAM.CG PRO"/>
+          <w:b/>
+          <w:bCs/>
+          <w:color w:val="C45911" w:themeColor="accent2" w:themeShade="BF"/>
           <w:sz w:val="32"/>
           <w:szCs w:val="32"/>
           <w:lang w:val="en-US"/>
         </w:rPr>
-        <w:br w:type="page"/>
-      </w:r>
-    </w:p>
-    <w:p>
-      <w:pPr>
-        <w:spacing w:after="0"/>
-        <w:rPr>
-          <w:sz w:val="28"/>
-          <w:szCs w:val="28"/>
+        <w:lastRenderedPageBreak/>
+        <w:t>Statistical</w:t>
+      </w:r>
+      <w:r>
+        <w:rPr>
+          <w:rFonts w:ascii="ADAM.CG PRO" w:hAnsi="ADAM.CG PRO"/>
+          <w:b/>
+          <w:bCs/>
+          <w:color w:val="C45911" w:themeColor="accent2" w:themeShade="BF"/>
+          <w:sz w:val="32"/>
+          <w:szCs w:val="32"/>
+          <w:lang w:val="en-US"/>
+        </w:rPr>
+        <w:t xml:space="preserve"> </w:t>
+      </w:r>
+      <w:r>
+        <w:rPr>
+          <w:rFonts w:ascii="ADAM.CG PRO" w:hAnsi="ADAM.CG PRO"/>
+          <w:b/>
+          <w:bCs/>
+          <w:color w:val="C45911" w:themeColor="accent2" w:themeShade="BF"/>
+          <w:sz w:val="32"/>
+          <w:szCs w:val="32"/>
+          <w:lang w:val="en-US"/>
+        </w:rPr>
+        <w:t>analysis</w:t>
+      </w:r>
+      <w:r>
+        <w:rPr>
+          <w:rFonts w:ascii="ADAM.CG PRO" w:hAnsi="ADAM.CG PRO"/>
+          <w:b/>
+          <w:bCs/>
+          <w:color w:val="C45911" w:themeColor="accent2" w:themeShade="BF"/>
+          <w:sz w:val="32"/>
+          <w:szCs w:val="32"/>
+          <w:lang w:val="en-US"/>
+        </w:rPr>
+        <w:t>:</w:t>
+      </w:r>
+    </w:p>
+    <w:p>
+      <w:pPr>
+        <w:spacing w:before="240" w:after="0"/>
+        <w:rPr>
+          <w:sz w:val="28"/>
+          <w:szCs w:val="28"/>
+          <w:lang w:val="en-US"/>
+        </w:rPr>
+      </w:pPr>
+      <w:r>
+        <w:rPr>
+          <w:b/>
+          <w:bCs/>
+          <w:sz w:val="32"/>
+          <w:szCs w:val="32"/>
+          <w:lang w:val="en-US"/>
+        </w:rPr>
+        <w:t xml:space="preserve">Distribution: </w:t>
+      </w:r>
+      <w:r>
+        <w:rPr>
+          <w:sz w:val="28"/>
+          <w:szCs w:val="28"/>
+          <w:lang w:val="en-US"/>
+        </w:rPr>
+        <w:t>Set of all possible random variables (Flipping coin</w:t>
+      </w:r>
+      <w:r>
+        <w:rPr>
+          <w:sz w:val="28"/>
+          <w:szCs w:val="28"/>
+          <w:lang w:val="en-US"/>
+        </w:rPr>
+        <w:t>s</w:t>
+      </w:r>
+      <w:r>
+        <w:rPr>
+          <w:sz w:val="28"/>
+          <w:szCs w:val="28"/>
+          <w:lang w:val="en-US"/>
+        </w:rPr>
+        <w:t>)</w:t>
+      </w:r>
+    </w:p>
+    <w:p>
+      <w:pPr>
+        <w:spacing w:after="0"/>
+        <w:rPr>
+          <w:sz w:val="28"/>
+          <w:szCs w:val="28"/>
+          <w:lang w:val="en-US"/>
+        </w:rPr>
+      </w:pPr>
+      <w:r>
+        <w:rPr>
+          <w:sz w:val="28"/>
+          <w:szCs w:val="28"/>
+          <w:lang w:val="en-US"/>
+        </w:rPr>
+        <w:t>(a shape that describes the probability of a value being pulled when we sample a population)</w:t>
+      </w:r>
+    </w:p>
+    <w:p>
+      <w:pPr>
+        <w:spacing w:before="240" w:after="0"/>
+        <w:rPr>
+          <w:rFonts w:ascii="Consolas" w:hAnsi="Consolas"/>
+          <w:color w:val="2E74B5" w:themeColor="accent5" w:themeShade="BF"/>
+          <w:sz w:val="28"/>
+          <w:szCs w:val="28"/>
+          <w:lang w:val="en-US"/>
+        </w:rPr>
+      </w:pPr>
+      <w:r>
+        <w:rPr>
+          <w:rFonts w:ascii="Consolas" w:hAnsi="Consolas"/>
+          <w:color w:val="2E74B5" w:themeColor="accent5" w:themeShade="BF"/>
+          <w:sz w:val="28"/>
+          <w:szCs w:val="28"/>
+          <w:lang w:val="en-US"/>
+        </w:rPr>
+        <w:t>/*</w:t>
+      </w:r>
+    </w:p>
+    <w:p>
+      <w:pPr>
+        <w:pStyle w:val="ListParagraph"/>
+        <w:numPr>
+          <w:ilvl w:val="0"/>
+          <w:numId w:val="5"/>
+        </w:numPr>
+        <w:spacing w:after="0"/>
+        <w:rPr>
+          <w:rFonts w:ascii="Consolas" w:hAnsi="Consolas"/>
+          <w:color w:val="2E74B5" w:themeColor="accent5" w:themeShade="BF"/>
+          <w:sz w:val="28"/>
+          <w:szCs w:val="28"/>
+          <w:lang w:val="en-US"/>
+        </w:rPr>
+      </w:pPr>
+      <w:r>
+        <w:rPr>
+          <w:rFonts w:ascii="Consolas" w:hAnsi="Consolas"/>
+          <w:color w:val="2E74B5" w:themeColor="accent5" w:themeShade="BF"/>
+          <w:sz w:val="28"/>
+          <w:szCs w:val="28"/>
+          <w:lang w:val="en-US"/>
+        </w:rPr>
+        <w:t>Binomial Distribution:</w:t>
+      </w:r>
+    </w:p>
+    <w:p>
+      <w:pPr>
+        <w:spacing w:after="0"/>
+        <w:ind w:firstLine="708"/>
+        <w:rPr>
+          <w:rFonts w:ascii="Consolas" w:hAnsi="Consolas"/>
+          <w:color w:val="2E74B5" w:themeColor="accent5" w:themeShade="BF"/>
+          <w:sz w:val="28"/>
+          <w:szCs w:val="28"/>
+          <w:lang w:val="en-US"/>
+        </w:rPr>
+      </w:pPr>
+      <w:r>
+        <w:rPr>
+          <w:rFonts w:ascii="Consolas" w:hAnsi="Consolas"/>
+          <w:color w:val="2E74B5" w:themeColor="accent5" w:themeShade="BF"/>
+          <w:sz w:val="28"/>
+          <w:szCs w:val="28"/>
+          <w:lang w:val="en-US"/>
+        </w:rPr>
+        <w:t xml:space="preserve">N trials of binary </w:t>
+      </w:r>
+      <w:r>
+        <w:rPr>
+          <w:rFonts w:ascii="Consolas" w:hAnsi="Consolas"/>
+          <w:color w:val="2E74B5" w:themeColor="accent5" w:themeShade="BF"/>
+          <w:sz w:val="28"/>
+          <w:szCs w:val="28"/>
+          <w:lang w:val="en-US"/>
+        </w:rPr>
+        <w:t>experiment</w:t>
+      </w:r>
+    </w:p>
+    <w:p>
+      <w:pPr>
+        <w:pStyle w:val="ListParagraph"/>
+        <w:numPr>
+          <w:ilvl w:val="0"/>
+          <w:numId w:val="5"/>
+        </w:numPr>
+        <w:spacing w:after="0"/>
+        <w:rPr>
+          <w:rFonts w:ascii="Consolas" w:hAnsi="Consolas"/>
+          <w:color w:val="2E74B5" w:themeColor="accent5" w:themeShade="BF"/>
+          <w:sz w:val="28"/>
+          <w:szCs w:val="28"/>
+          <w:lang w:val="en-US"/>
+        </w:rPr>
+      </w:pPr>
+      <w:r>
+        <w:rPr>
+          <w:rFonts w:ascii="Consolas" w:hAnsi="Consolas"/>
+          <w:color w:val="2E74B5" w:themeColor="accent5" w:themeShade="BF"/>
+          <w:sz w:val="28"/>
+          <w:szCs w:val="28"/>
+          <w:lang w:val="en-US"/>
+        </w:rPr>
+        <w:t xml:space="preserve">Uniform </w:t>
+      </w:r>
+      <w:r>
+        <w:rPr>
+          <w:rFonts w:ascii="Consolas" w:hAnsi="Consolas"/>
+          <w:color w:val="2E74B5" w:themeColor="accent5" w:themeShade="BF"/>
+          <w:sz w:val="28"/>
+          <w:szCs w:val="28"/>
+          <w:lang w:val="en-US"/>
+        </w:rPr>
+        <w:t>Distribution:</w:t>
+      </w:r>
+    </w:p>
+    <w:p>
+      <w:pPr>
+        <w:spacing w:after="0"/>
+        <w:ind w:firstLine="708"/>
+        <w:rPr>
+          <w:rFonts w:ascii="Consolas" w:hAnsi="Consolas"/>
+          <w:b/>
+          <w:bCs/>
+          <w:color w:val="2E74B5" w:themeColor="accent5" w:themeShade="BF"/>
+          <w:sz w:val="32"/>
+          <w:szCs w:val="32"/>
+          <w:lang w:val="en-US"/>
+        </w:rPr>
+      </w:pPr>
+      <w:r>
+        <w:rPr>
+          <w:rFonts w:ascii="Consolas" w:hAnsi="Consolas"/>
+          <w:color w:val="2E74B5" w:themeColor="accent5" w:themeShade="BF"/>
+          <w:sz w:val="28"/>
+          <w:szCs w:val="28"/>
+          <w:lang w:val="en-US"/>
+        </w:rPr>
+        <w:t>Random variable takes same value</w:t>
+      </w:r>
+      <w:r>
+        <w:rPr>
+          <w:rFonts w:ascii="Consolas" w:hAnsi="Consolas"/>
+          <w:color w:val="2E74B5" w:themeColor="accent5" w:themeShade="BF"/>
+          <w:sz w:val="28"/>
+          <w:szCs w:val="28"/>
+          <w:lang w:val="en-US"/>
+        </w:rPr>
+        <w:t xml:space="preserve"> (does not change)</w:t>
+      </w:r>
+    </w:p>
+    <w:p>
+      <w:pPr>
+        <w:pStyle w:val="ListParagraph"/>
+        <w:numPr>
+          <w:ilvl w:val="0"/>
+          <w:numId w:val="5"/>
+        </w:numPr>
+        <w:spacing w:after="0"/>
+        <w:rPr>
+          <w:rFonts w:ascii="Consolas" w:hAnsi="Consolas"/>
+          <w:color w:val="2E74B5" w:themeColor="accent5" w:themeShade="BF"/>
+          <w:sz w:val="28"/>
+          <w:szCs w:val="28"/>
+          <w:lang w:val="en-US"/>
+        </w:rPr>
+      </w:pPr>
+      <w:r>
+        <w:rPr>
+          <w:rFonts w:ascii="Consolas" w:hAnsi="Consolas"/>
+          <w:color w:val="2E74B5" w:themeColor="accent5" w:themeShade="BF"/>
+          <w:sz w:val="28"/>
+          <w:szCs w:val="28"/>
+          <w:lang w:val="en-US"/>
+        </w:rPr>
+        <w:t xml:space="preserve">Normal (Gaussian) </w:t>
+      </w:r>
+      <w:r>
+        <w:rPr>
+          <w:rFonts w:ascii="Consolas" w:hAnsi="Consolas"/>
+          <w:color w:val="2E74B5" w:themeColor="accent5" w:themeShade="BF"/>
+          <w:sz w:val="28"/>
+          <w:szCs w:val="28"/>
+          <w:lang w:val="en-US"/>
+        </w:rPr>
+        <w:t>Distribution:</w:t>
+      </w:r>
+    </w:p>
+    <w:p>
+      <w:pPr>
+        <w:spacing w:after="0"/>
+        <w:ind w:firstLine="708"/>
+        <w:rPr>
+          <w:rFonts w:ascii="Consolas" w:hAnsi="Consolas"/>
+          <w:color w:val="2E74B5" w:themeColor="accent5" w:themeShade="BF"/>
+          <w:sz w:val="28"/>
+          <w:szCs w:val="28"/>
+          <w:lang w:val="en-US"/>
+        </w:rPr>
+      </w:pPr>
+      <w:r>
+        <w:rPr>
+          <w:rFonts w:ascii="Consolas" w:hAnsi="Consolas"/>
+          <w:color w:val="2E74B5" w:themeColor="accent5" w:themeShade="BF"/>
+          <w:sz w:val="28"/>
+          <w:szCs w:val="28"/>
+          <w:lang w:val="en-US"/>
+        </w:rPr>
+        <w:t>Has to symmetric curves</w:t>
+      </w:r>
+      <w:r>
+        <w:rPr>
+          <w:rFonts w:ascii="Consolas" w:hAnsi="Consolas"/>
+          <w:color w:val="2E74B5" w:themeColor="accent5" w:themeShade="BF"/>
+          <w:sz w:val="28"/>
+          <w:szCs w:val="28"/>
+          <w:lang w:val="en-US"/>
+        </w:rPr>
+        <w:t xml:space="preserve"> </w:t>
+      </w:r>
+      <w:r>
+        <w:rPr>
+          <w:rFonts w:ascii="Consolas" w:hAnsi="Consolas"/>
+          <w:color w:val="2E74B5" w:themeColor="accent5" w:themeShade="BF"/>
+          <w:sz w:val="28"/>
+          <w:szCs w:val="28"/>
+          <w:lang w:val="en-US"/>
+        </w:rPr>
+        <w:t>*/</w:t>
+      </w:r>
+    </w:p>
+    <w:p>
+      <w:pPr>
+        <w:spacing w:after="0"/>
+        <w:rPr>
+          <w:rFonts w:ascii="Consolas" w:hAnsi="Consolas"/>
+          <w:color w:val="2E74B5" w:themeColor="accent5" w:themeShade="BF"/>
+          <w:sz w:val="28"/>
+          <w:szCs w:val="28"/>
+          <w:lang w:val="en-US"/>
+        </w:rPr>
+      </w:pPr>
+      <w:r>
+        <w:rPr>
+          <w:rFonts w:ascii="Consolas" w:hAnsi="Consolas"/>
+          <w:color w:val="2E74B5" w:themeColor="accent5" w:themeShade="BF"/>
+          <w:sz w:val="28"/>
+          <w:szCs w:val="28"/>
+          <w:lang w:val="en-US"/>
+        </w:rPr>
+        <w:t xml:space="preserve">/* </w:t>
+      </w:r>
+      <w:r>
+        <w:rPr>
+          <w:rFonts w:ascii="Consolas" w:hAnsi="Consolas"/>
+          <w:color w:val="2E74B5" w:themeColor="accent5" w:themeShade="BF"/>
+          <w:sz w:val="28"/>
+          <w:szCs w:val="28"/>
+          <w:lang w:val="en-US"/>
+        </w:rPr>
+        <w:t>Expected value:</w:t>
+      </w:r>
+    </w:p>
+    <w:p>
+      <w:pPr>
+        <w:spacing w:after="0"/>
+        <w:rPr>
+          <w:rFonts w:ascii="Consolas" w:hAnsi="Consolas"/>
+          <w:color w:val="2E74B5" w:themeColor="accent5" w:themeShade="BF"/>
+          <w:sz w:val="28"/>
+          <w:szCs w:val="28"/>
+          <w:lang w:val="en-US"/>
+        </w:rPr>
+      </w:pPr>
+      <w:r>
+        <w:rPr>
+          <w:rFonts w:ascii="Consolas" w:hAnsi="Consolas"/>
+          <w:color w:val="2E74B5" w:themeColor="accent5" w:themeShade="BF"/>
+          <w:sz w:val="28"/>
+          <w:szCs w:val="28"/>
+          <w:lang w:val="en-US"/>
+        </w:rPr>
+        <w:t>The mean of the random variable if we did an infinite number of trials</w:t>
+      </w:r>
+      <w:r>
+        <w:rPr>
+          <w:rFonts w:ascii="Consolas" w:hAnsi="Consolas"/>
+          <w:color w:val="2E74B5" w:themeColor="accent5" w:themeShade="BF"/>
+          <w:sz w:val="28"/>
+          <w:szCs w:val="28"/>
+          <w:lang w:val="en-US"/>
+        </w:rPr>
+        <w:t>*/</w:t>
+      </w:r>
+    </w:p>
+    <w:p>
+      <w:pPr>
+        <w:spacing w:after="0"/>
+        <w:rPr>
+          <w:sz w:val="28"/>
+          <w:szCs w:val="28"/>
+          <w:lang w:val="en-US"/>
+        </w:rPr>
+      </w:pPr>
+      <w:r>
+        <w:rPr>
+          <w:sz w:val="28"/>
+          <w:szCs w:val="28"/>
+          <w:lang w:val="en-US"/>
+        </w:rPr>
+        <w:t>Variance: a measure of how broadly values of samples are spread out from the mean</w:t>
+      </w:r>
+      <w:r>
+        <w:rPr>
+          <w:sz w:val="28"/>
+          <w:szCs w:val="28"/>
+          <w:lang w:val="en-US"/>
+        </w:rPr>
+        <w:t>.</w:t>
+      </w:r>
+    </w:p>
+    <w:p>
+      <w:pPr>
+        <w:spacing w:after="0"/>
+        <w:rPr>
+          <w:b/>
+          <w:bCs/>
+          <w:sz w:val="28"/>
+          <w:szCs w:val="28"/>
+          <w:lang w:val="en-US"/>
+        </w:rPr>
+      </w:pPr>
+      <w:r>
+        <w:rPr>
+          <w:b/>
+          <w:bCs/>
+          <w:sz w:val="28"/>
+          <w:szCs w:val="28"/>
+          <w:lang w:val="en-US"/>
+        </w:rPr>
+        <w:t>C</w:t>
+      </w:r>
+      <w:r>
+        <w:rPr>
+          <w:b/>
+          <w:bCs/>
+          <w:sz w:val="28"/>
+          <w:szCs w:val="28"/>
+          <w:lang w:val="en-US"/>
+        </w:rPr>
+        <w:t>haracteristics of a distribution:</w:t>
+      </w:r>
+    </w:p>
+    <w:p>
+      <w:pPr>
+        <w:pStyle w:val="ListParagraph"/>
+        <w:numPr>
+          <w:ilvl w:val="0"/>
+          <w:numId w:val="5"/>
+        </w:numPr>
+        <w:spacing w:after="0"/>
+        <w:rPr>
+          <w:b/>
+          <w:bCs/>
+          <w:sz w:val="28"/>
+          <w:szCs w:val="28"/>
+          <w:lang w:val="en-US"/>
+        </w:rPr>
+      </w:pPr>
+      <w:r>
+        <w:rPr>
+          <w:b/>
+          <w:bCs/>
+          <w:sz w:val="28"/>
+          <w:szCs w:val="28"/>
+          <w:lang w:val="en-US"/>
+        </w:rPr>
+        <w:t>Central tendency</w:t>
+      </w:r>
+    </w:p>
+    <w:p>
+      <w:pPr>
+        <w:pStyle w:val="ListParagraph"/>
+        <w:spacing w:after="0"/>
+        <w:rPr>
+          <w:sz w:val="28"/>
+          <w:szCs w:val="28"/>
+          <w:lang w:val="en-US"/>
+        </w:rPr>
+      </w:pPr>
+      <w:r>
+        <w:rPr>
+          <w:sz w:val="28"/>
+          <w:szCs w:val="28"/>
+          <w:lang w:val="en-US"/>
+        </w:rPr>
+        <w:t>Measures: mode, median or mean</w:t>
+      </w:r>
+      <w:r>
+        <w:rPr>
+          <w:sz w:val="28"/>
+          <w:szCs w:val="28"/>
+          <w:lang w:val="en-US"/>
+        </w:rPr>
+        <w:t>.</w:t>
+      </w:r>
+    </w:p>
+    <w:p>
+      <w:pPr>
+        <w:pStyle w:val="ListParagraph"/>
+        <w:spacing w:after="0"/>
+        <w:rPr>
+          <w:sz w:val="28"/>
+          <w:szCs w:val="28"/>
+          <w:lang w:val="en-US"/>
+        </w:rPr>
+      </w:pPr>
+      <w:r>
+        <w:rPr>
+          <w:sz w:val="28"/>
+          <w:szCs w:val="28"/>
+          <w:lang w:val="en-US"/>
+        </w:rPr>
+        <w:t>About really where the bulk probability is</w:t>
+      </w:r>
+      <w:r>
+        <w:rPr>
+          <w:sz w:val="28"/>
+          <w:szCs w:val="28"/>
+          <w:lang w:val="en-US"/>
+        </w:rPr>
+        <w:t xml:space="preserve"> in the </w:t>
+      </w:r>
+      <w:r>
+        <w:rPr>
+          <w:sz w:val="28"/>
+          <w:szCs w:val="28"/>
+          <w:lang w:val="en-US"/>
+        </w:rPr>
+        <w:t>distribution</w:t>
+      </w:r>
+      <w:r>
+        <w:rPr>
+          <w:sz w:val="28"/>
+          <w:szCs w:val="28"/>
+          <w:lang w:val="en-US"/>
+        </w:rPr>
+        <w:t>.</w:t>
+      </w:r>
+    </w:p>
+    <w:p>
+      <w:pPr>
+        <w:pStyle w:val="ListParagraph"/>
+        <w:numPr>
+          <w:ilvl w:val="0"/>
+          <w:numId w:val="5"/>
+        </w:numPr>
+        <w:spacing w:after="0"/>
+        <w:rPr>
+          <w:b/>
+          <w:bCs/>
+          <w:sz w:val="28"/>
+          <w:szCs w:val="28"/>
+          <w:lang w:val="en-US"/>
+        </w:rPr>
+      </w:pPr>
+      <w:r>
+        <w:rPr>
+          <w:b/>
+          <w:bCs/>
+          <w:sz w:val="28"/>
+          <w:szCs w:val="28"/>
+          <w:lang w:val="en-US"/>
+        </w:rPr>
+        <w:t>Variability:</w:t>
+      </w:r>
+    </w:p>
+    <w:p>
+      <w:pPr>
+        <w:pStyle w:val="ListParagraph"/>
+        <w:spacing w:after="0"/>
+        <w:rPr>
+          <w:sz w:val="28"/>
+          <w:szCs w:val="28"/>
+          <w:lang w:val="en-US"/>
+        </w:rPr>
+      </w:pPr>
+      <w:r>
+        <w:rPr>
+          <w:sz w:val="28"/>
+          <w:szCs w:val="28"/>
+          <w:lang w:val="en-US"/>
+        </w:rPr>
+        <w:t>Measures: standard deviation</w:t>
+      </w:r>
+      <w:r>
+        <w:rPr>
+          <w:sz w:val="28"/>
+          <w:szCs w:val="28"/>
+          <w:lang w:val="en-US"/>
+        </w:rPr>
+        <w:t xml:space="preserve"> (which is a measure of how different each item in our sample is from the mean)</w:t>
+      </w:r>
+      <w:r>
+        <w:rPr>
+          <w:sz w:val="28"/>
+          <w:szCs w:val="28"/>
+          <w:lang w:val="en-US"/>
+        </w:rPr>
+        <w:t>, interquartile range</w:t>
+      </w:r>
+      <w:r>
+        <w:rPr>
+          <w:sz w:val="28"/>
+          <w:szCs w:val="28"/>
+          <w:lang w:val="en-US"/>
+        </w:rPr>
+        <w:t>.</w:t>
+      </w:r>
+    </w:p>
+    <w:p>
+      <w:pPr>
+        <w:pStyle w:val="ListParagraph"/>
+        <w:spacing w:after="0"/>
+        <w:rPr>
+          <w:sz w:val="28"/>
+          <w:szCs w:val="28"/>
+          <w:lang w:val="en-US"/>
+        </w:rPr>
+      </w:pPr>
+    </w:p>
+    <w:p>
+      <w:pPr>
+        <w:spacing w:after="0"/>
+        <w:rPr>
+          <w:b/>
+          <w:bCs/>
+          <w:sz w:val="32"/>
+          <w:szCs w:val="32"/>
+          <w:lang w:val="en-US"/>
+        </w:rPr>
+      </w:pPr>
+      <w:r>
+        <w:rPr>
+          <w:b/>
+          <w:bCs/>
+          <w:sz w:val="28"/>
+          <w:szCs w:val="28"/>
+          <w:lang w:val="en-US"/>
+        </w:rPr>
+        <w:t>Kurtosis</w:t>
+      </w:r>
+      <w:r>
+        <w:rPr>
+          <w:sz w:val="28"/>
+          <w:szCs w:val="28"/>
+          <w:lang w:val="en-US"/>
+        </w:rPr>
+        <w:t xml:space="preserve"> (the shape of the tales)</w:t>
+      </w:r>
+      <w:r>
+        <w:rPr>
+          <w:sz w:val="28"/>
+          <w:szCs w:val="28"/>
+          <w:lang w:val="en-US"/>
+        </w:rPr>
+        <w:t xml:space="preserve">: negative value means that the curve is slightly </w:t>
+      </w:r>
+      <w:proofErr w:type="gramStart"/>
+      <w:r>
+        <w:rPr>
+          <w:sz w:val="28"/>
+          <w:szCs w:val="28"/>
+          <w:lang w:val="en-US"/>
+        </w:rPr>
+        <w:t>more flat</w:t>
+      </w:r>
+      <w:proofErr w:type="gramEnd"/>
+      <w:r>
+        <w:rPr>
+          <w:sz w:val="28"/>
+          <w:szCs w:val="28"/>
+          <w:lang w:val="en-US"/>
+        </w:rPr>
+        <w:t xml:space="preserve"> than a normal distribution and positive value means that the curve is more peaky than a normal distribution</w:t>
+      </w:r>
+      <w:r>
+        <w:rPr>
+          <w:sz w:val="28"/>
+          <w:szCs w:val="28"/>
+          <w:lang w:val="en-US"/>
+        </w:rPr>
+        <w:t>.</w:t>
+      </w:r>
+    </w:p>
+    <w:p>
+      <w:pPr>
+        <w:spacing w:after="0"/>
+        <w:rPr>
+          <w:b/>
+          <w:bCs/>
+          <w:sz w:val="32"/>
+          <w:szCs w:val="32"/>
           <w:lang w:val="en-US"/>
         </w:rPr>
       </w:pPr>
     </w:p>
     <w:sectPr>
-      <w:footerReference w:type="default" r:id="rId9"/>
+      <w:headerReference w:type="even" r:id="rId9"/>
+      <w:headerReference w:type="default" r:id="rId10"/>
+      <w:footerReference w:type="even" r:id="rId11"/>
+      <w:footerReference w:type="default" r:id="rId12"/>
+      <w:headerReference w:type="first" r:id="rId13"/>
+      <w:footerReference w:type="first" r:id="rId14"/>
       <w:pgSz w:w="12240" w:h="15840"/>
       <w:pgMar w:top="1440" w:right="1440" w:bottom="1440" w:left="1440" w:header="720" w:footer="720" w:gutter="0"/>
       <w:cols w:space="720"/>
@@ -1606,14 +2492,26 @@
   <w:p>
     <w:pPr>
       <w:pStyle w:val="Footer"/>
+    </w:pPr>
+  </w:p>
+</w:ftr>
+</file>
+
+<file path=word/footer2.xml><?xml version="1.0" encoding="utf-8"?>
+<w:ftr xmlns:wpc="http://schemas.microsoft.com/office/word/2010/wordprocessingCanvas" xmlns:cx="http://schemas.microsoft.com/office/drawing/2014/chartex" xmlns:cx1="http://schemas.microsoft.com/office/drawing/2015/9/8/chartex" xmlns:cx2="http://schemas.microsoft.com/office/drawing/2015/10/21/chartex" xmlns:cx3="http://schemas.microsoft.com/office/drawing/2016/5/9/chartex" xmlns:cx4="http://schemas.microsoft.com/office/drawing/2016/5/10/chartex" xmlns:cx5="http://schemas.microsoft.com/office/drawing/2016/5/11/chartex" xmlns:cx6="http://schemas.microsoft.com/office/drawing/2016/5/12/chartex" xmlns:cx7="http://schemas.microsoft.com/office/drawing/2016/5/13/chartex" xmlns:cx8="http://schemas.microsoft.com/office/drawing/2016/5/14/chartex" xmlns:mc="http://schemas.openxmlformats.org/markup-compatibility/2006" xmlns:aink="http://schemas.microsoft.com/office/drawing/2016/ink" xmlns:am3d="http://schemas.microsoft.com/office/drawing/2017/model3d" xmlns:o="urn:schemas-microsoft-com:office:office" xmlns:r="http://schemas.openxmlformats.org/officeDocument/2006/relationships" xmlns:m="http://schemas.openxmlformats.org/officeDocument/2006/math" xmlns:v="urn:schemas-microsoft-com:vml" xmlns:wp14="http://schemas.microsoft.com/office/word/2010/wordprocessingDrawing" xmlns:wp="http://schemas.openxmlformats.org/drawingml/2006/wordprocessingDrawing" xmlns:w10="urn:schemas-microsoft-com:office:word" xmlns:w="http://schemas.openxmlformats.org/wordprocessingml/2006/main" xmlns:w14="http://schemas.microsoft.com/office/word/2010/wordml" xmlns:w15="http://schemas.microsoft.com/office/word/2012/wordml" xmlns:w16cid="http://schemas.microsoft.com/office/word/2016/wordml/cid" xmlns:w16se="http://schemas.microsoft.com/office/word/2015/wordml/symex" xmlns:wpg="http://schemas.microsoft.com/office/word/2010/wordprocessingGroup" xmlns:wpi="http://schemas.microsoft.com/office/word/2010/wordprocessingInk" xmlns:wne="http://schemas.microsoft.com/office/word/2006/wordml" xmlns:wps="http://schemas.microsoft.com/office/word/2010/wordprocessingShape" mc:Ignorable="w14 w15 w16se w16cid wp14">
+  <w:p>
+    <w:pPr>
+      <w:pStyle w:val="Footer"/>
       <w:rPr>
         <w:rFonts w:ascii="Consolas" w:hAnsi="Consolas" w:cs="Courier New"/>
         <w:b/>
         <w:bCs/>
         <w:sz w:val="24"/>
         <w:szCs w:val="24"/>
+        <w:lang w:val="en-US"/>
       </w:rPr>
     </w:pPr>
+    <w:bookmarkStart w:id="0" w:name="_GoBack"/>
     <w:r>
       <w:rPr>
         <w:rFonts w:ascii="Consolas" w:hAnsi="Consolas" w:cs="Courier New"/>
@@ -1621,6 +2519,7 @@
         <w:bCs/>
         <w:sz w:val="24"/>
         <w:szCs w:val="24"/>
+        <w:lang w:val="en-US"/>
       </w:rPr>
       <w:t>ASMAA MIRKHAN</w:t>
     </w:r>
@@ -1631,10 +2530,10 @@
         <w:bCs/>
         <w:sz w:val="24"/>
         <w:szCs w:val="24"/>
+        <w:lang w:val="en-US"/>
       </w:rPr>
       <w:ptab w:relativeTo="margin" w:alignment="center" w:leader="none"/>
     </w:r>
-    <w:proofErr w:type="gramStart"/>
     <w:r>
       <w:rPr>
         <w:rFonts w:ascii="Consolas" w:hAnsi="Consolas" w:cs="Courier New"/>
@@ -1642,10 +2541,10 @@
         <w:bCs/>
         <w:sz w:val="24"/>
         <w:szCs w:val="24"/>
-      </w:rPr>
-      <w:t>ML -</w:t>
+        <w:lang w:val="en-US"/>
+      </w:rPr>
+      <w:t>Applied Data Science</w:t>
     </w:r>
-    <w:proofErr w:type="gramEnd"/>
     <w:r>
       <w:rPr>
         <w:rFonts w:ascii="Consolas" w:hAnsi="Consolas" w:cs="Courier New"/>
@@ -1653,8 +2552,9 @@
         <w:bCs/>
         <w:sz w:val="24"/>
         <w:szCs w:val="24"/>
-      </w:rPr>
-      <w:t xml:space="preserve"> Coursera</w:t>
+        <w:lang w:val="en-US"/>
+      </w:rPr>
+      <w:t xml:space="preserve"> - Coursera</w:t>
     </w:r>
     <w:r>
       <w:rPr>
@@ -1663,9 +2563,21 @@
         <w:bCs/>
         <w:sz w:val="24"/>
         <w:szCs w:val="24"/>
+        <w:lang w:val="en-US"/>
       </w:rPr>
       <w:ptab w:relativeTo="margin" w:alignment="right" w:leader="none"/>
     </w:r>
+    <w:bookmarkEnd w:id="0"/>
+  </w:p>
+</w:ftr>
+</file>
+
+<file path=word/footer3.xml><?xml version="1.0" encoding="utf-8"?>
+<w:ftr xmlns:wpc="http://schemas.microsoft.com/office/word/2010/wordprocessingCanvas" xmlns:cx="http://schemas.microsoft.com/office/drawing/2014/chartex" xmlns:cx1="http://schemas.microsoft.com/office/drawing/2015/9/8/chartex" xmlns:cx2="http://schemas.microsoft.com/office/drawing/2015/10/21/chartex" xmlns:cx3="http://schemas.microsoft.com/office/drawing/2016/5/9/chartex" xmlns:cx4="http://schemas.microsoft.com/office/drawing/2016/5/10/chartex" xmlns:cx5="http://schemas.microsoft.com/office/drawing/2016/5/11/chartex" xmlns:cx6="http://schemas.microsoft.com/office/drawing/2016/5/12/chartex" xmlns:cx7="http://schemas.microsoft.com/office/drawing/2016/5/13/chartex" xmlns:cx8="http://schemas.microsoft.com/office/drawing/2016/5/14/chartex" xmlns:mc="http://schemas.openxmlformats.org/markup-compatibility/2006" xmlns:aink="http://schemas.microsoft.com/office/drawing/2016/ink" xmlns:am3d="http://schemas.microsoft.com/office/drawing/2017/model3d" xmlns:o="urn:schemas-microsoft-com:office:office" xmlns:r="http://schemas.openxmlformats.org/officeDocument/2006/relationships" xmlns:m="http://schemas.openxmlformats.org/officeDocument/2006/math" xmlns:v="urn:schemas-microsoft-com:vml" xmlns:wp14="http://schemas.microsoft.com/office/word/2010/wordprocessingDrawing" xmlns:wp="http://schemas.openxmlformats.org/drawingml/2006/wordprocessingDrawing" xmlns:w10="urn:schemas-microsoft-com:office:word" xmlns:w="http://schemas.openxmlformats.org/wordprocessingml/2006/main" xmlns:w14="http://schemas.microsoft.com/office/word/2010/wordml" xmlns:w15="http://schemas.microsoft.com/office/word/2012/wordml" xmlns:w16cid="http://schemas.microsoft.com/office/word/2016/wordml/cid" xmlns:w16se="http://schemas.microsoft.com/office/word/2015/wordml/symex" xmlns:wpg="http://schemas.microsoft.com/office/word/2010/wordprocessingGroup" xmlns:wpi="http://schemas.microsoft.com/office/word/2010/wordprocessingInk" xmlns:wne="http://schemas.microsoft.com/office/word/2006/wordml" xmlns:wps="http://schemas.microsoft.com/office/word/2010/wordprocessingShape" mc:Ignorable="w14 w15 w16se w16cid wp14">
+  <w:p>
+    <w:pPr>
+      <w:pStyle w:val="Footer"/>
+    </w:pPr>
   </w:p>
 </w:ftr>
 </file>
@@ -1693,6 +2605,36 @@
     </w:p>
   </w:footnote>
 </w:footnotes>
+</file>
+
+<file path=word/header1.xml><?xml version="1.0" encoding="utf-8"?>
+<w:hdr xmlns:wpc="http://schemas.microsoft.com/office/word/2010/wordprocessingCanvas" xmlns:cx="http://schemas.microsoft.com/office/drawing/2014/chartex" xmlns:cx1="http://schemas.microsoft.com/office/drawing/2015/9/8/chartex" xmlns:cx2="http://schemas.microsoft.com/office/drawing/2015/10/21/chartex" xmlns:cx3="http://schemas.microsoft.com/office/drawing/2016/5/9/chartex" xmlns:cx4="http://schemas.microsoft.com/office/drawing/2016/5/10/chartex" xmlns:cx5="http://schemas.microsoft.com/office/drawing/2016/5/11/chartex" xmlns:cx6="http://schemas.microsoft.com/office/drawing/2016/5/12/chartex" xmlns:cx7="http://schemas.microsoft.com/office/drawing/2016/5/13/chartex" xmlns:cx8="http://schemas.microsoft.com/office/drawing/2016/5/14/chartex" xmlns:mc="http://schemas.openxmlformats.org/markup-compatibility/2006" xmlns:aink="http://schemas.microsoft.com/office/drawing/2016/ink" xmlns:am3d="http://schemas.microsoft.com/office/drawing/2017/model3d" xmlns:o="urn:schemas-microsoft-com:office:office" xmlns:r="http://schemas.openxmlformats.org/officeDocument/2006/relationships" xmlns:m="http://schemas.openxmlformats.org/officeDocument/2006/math" xmlns:v="urn:schemas-microsoft-com:vml" xmlns:wp14="http://schemas.microsoft.com/office/word/2010/wordprocessingDrawing" xmlns:wp="http://schemas.openxmlformats.org/drawingml/2006/wordprocessingDrawing" xmlns:w10="urn:schemas-microsoft-com:office:word" xmlns:w="http://schemas.openxmlformats.org/wordprocessingml/2006/main" xmlns:w14="http://schemas.microsoft.com/office/word/2010/wordml" xmlns:w15="http://schemas.microsoft.com/office/word/2012/wordml" xmlns:w16cid="http://schemas.microsoft.com/office/word/2016/wordml/cid" xmlns:w16se="http://schemas.microsoft.com/office/word/2015/wordml/symex" xmlns:wpg="http://schemas.microsoft.com/office/word/2010/wordprocessingGroup" xmlns:wpi="http://schemas.microsoft.com/office/word/2010/wordprocessingInk" xmlns:wne="http://schemas.microsoft.com/office/word/2006/wordml" xmlns:wps="http://schemas.microsoft.com/office/word/2010/wordprocessingShape" mc:Ignorable="w14 w15 w16se w16cid wp14">
+  <w:p>
+    <w:pPr>
+      <w:pStyle w:val="Header"/>
+    </w:pPr>
+  </w:p>
+</w:hdr>
+</file>
+
+<file path=word/header2.xml><?xml version="1.0" encoding="utf-8"?>
+<w:hdr xmlns:wpc="http://schemas.microsoft.com/office/word/2010/wordprocessingCanvas" xmlns:cx="http://schemas.microsoft.com/office/drawing/2014/chartex" xmlns:cx1="http://schemas.microsoft.com/office/drawing/2015/9/8/chartex" xmlns:cx2="http://schemas.microsoft.com/office/drawing/2015/10/21/chartex" xmlns:cx3="http://schemas.microsoft.com/office/drawing/2016/5/9/chartex" xmlns:cx4="http://schemas.microsoft.com/office/drawing/2016/5/10/chartex" xmlns:cx5="http://schemas.microsoft.com/office/drawing/2016/5/11/chartex" xmlns:cx6="http://schemas.microsoft.com/office/drawing/2016/5/12/chartex" xmlns:cx7="http://schemas.microsoft.com/office/drawing/2016/5/13/chartex" xmlns:cx8="http://schemas.microsoft.com/office/drawing/2016/5/14/chartex" xmlns:mc="http://schemas.openxmlformats.org/markup-compatibility/2006" xmlns:aink="http://schemas.microsoft.com/office/drawing/2016/ink" xmlns:am3d="http://schemas.microsoft.com/office/drawing/2017/model3d" xmlns:o="urn:schemas-microsoft-com:office:office" xmlns:r="http://schemas.openxmlformats.org/officeDocument/2006/relationships" xmlns:m="http://schemas.openxmlformats.org/officeDocument/2006/math" xmlns:v="urn:schemas-microsoft-com:vml" xmlns:wp14="http://schemas.microsoft.com/office/word/2010/wordprocessingDrawing" xmlns:wp="http://schemas.openxmlformats.org/drawingml/2006/wordprocessingDrawing" xmlns:w10="urn:schemas-microsoft-com:office:word" xmlns:w="http://schemas.openxmlformats.org/wordprocessingml/2006/main" xmlns:w14="http://schemas.microsoft.com/office/word/2010/wordml" xmlns:w15="http://schemas.microsoft.com/office/word/2012/wordml" xmlns:w16cid="http://schemas.microsoft.com/office/word/2016/wordml/cid" xmlns:w16se="http://schemas.microsoft.com/office/word/2015/wordml/symex" xmlns:wpg="http://schemas.microsoft.com/office/word/2010/wordprocessingGroup" xmlns:wpi="http://schemas.microsoft.com/office/word/2010/wordprocessingInk" xmlns:wne="http://schemas.microsoft.com/office/word/2006/wordml" xmlns:wps="http://schemas.microsoft.com/office/word/2010/wordprocessingShape" mc:Ignorable="w14 w15 w16se w16cid wp14">
+  <w:p>
+    <w:pPr>
+      <w:pStyle w:val="Header"/>
+    </w:pPr>
+  </w:p>
+</w:hdr>
+</file>
+
+<file path=word/header3.xml><?xml version="1.0" encoding="utf-8"?>
+<w:hdr xmlns:wpc="http://schemas.microsoft.com/office/word/2010/wordprocessingCanvas" xmlns:cx="http://schemas.microsoft.com/office/drawing/2014/chartex" xmlns:cx1="http://schemas.microsoft.com/office/drawing/2015/9/8/chartex" xmlns:cx2="http://schemas.microsoft.com/office/drawing/2015/10/21/chartex" xmlns:cx3="http://schemas.microsoft.com/office/drawing/2016/5/9/chartex" xmlns:cx4="http://schemas.microsoft.com/office/drawing/2016/5/10/chartex" xmlns:cx5="http://schemas.microsoft.com/office/drawing/2016/5/11/chartex" xmlns:cx6="http://schemas.microsoft.com/office/drawing/2016/5/12/chartex" xmlns:cx7="http://schemas.microsoft.com/office/drawing/2016/5/13/chartex" xmlns:cx8="http://schemas.microsoft.com/office/drawing/2016/5/14/chartex" xmlns:mc="http://schemas.openxmlformats.org/markup-compatibility/2006" xmlns:aink="http://schemas.microsoft.com/office/drawing/2016/ink" xmlns:am3d="http://schemas.microsoft.com/office/drawing/2017/model3d" xmlns:o="urn:schemas-microsoft-com:office:office" xmlns:r="http://schemas.openxmlformats.org/officeDocument/2006/relationships" xmlns:m="http://schemas.openxmlformats.org/officeDocument/2006/math" xmlns:v="urn:schemas-microsoft-com:vml" xmlns:wp14="http://schemas.microsoft.com/office/word/2010/wordprocessingDrawing" xmlns:wp="http://schemas.openxmlformats.org/drawingml/2006/wordprocessingDrawing" xmlns:w10="urn:schemas-microsoft-com:office:word" xmlns:w="http://schemas.openxmlformats.org/wordprocessingml/2006/main" xmlns:w14="http://schemas.microsoft.com/office/word/2010/wordml" xmlns:w15="http://schemas.microsoft.com/office/word/2012/wordml" xmlns:w16cid="http://schemas.microsoft.com/office/word/2016/wordml/cid" xmlns:w16se="http://schemas.microsoft.com/office/word/2015/wordml/symex" xmlns:wpg="http://schemas.microsoft.com/office/word/2010/wordprocessingGroup" xmlns:wpi="http://schemas.microsoft.com/office/word/2010/wordprocessingInk" xmlns:wne="http://schemas.microsoft.com/office/word/2006/wordml" xmlns:wps="http://schemas.microsoft.com/office/word/2010/wordprocessingShape" mc:Ignorable="w14 w15 w16se w16cid wp14">
+  <w:p>
+    <w:pPr>
+      <w:pStyle w:val="Header"/>
+    </w:pPr>
+  </w:p>
+</w:hdr>
 </file>
 
 <file path=word/numbering.xml><?xml version="1.0" encoding="utf-8"?>
@@ -2258,6 +3200,92 @@
       <w:rPr>
         <w:rFonts w:ascii="Wingdings" w:hAnsi="Wingdings" w:hint="default"/>
       </w:rPr>
+    </w:lvl>
+  </w:abstractNum>
+  <w:abstractNum w:abstractNumId="5" w15:restartNumberingAfterBreak="0">
+    <w:nsid w:val="7DF91457"/>
+    <w:multiLevelType w:val="hybridMultilevel"/>
+    <w:tmpl w:val="61906CDA"/>
+    <w:lvl w:ilvl="0" w:tplc="041F000F">
+      <w:start w:val="1"/>
+      <w:numFmt w:val="decimal"/>
+      <w:lvlText w:val="%1."/>
+      <w:lvlJc w:val="left"/>
+      <w:pPr>
+        <w:ind w:left="720" w:hanging="360"/>
+      </w:pPr>
+    </w:lvl>
+    <w:lvl w:ilvl="1" w:tplc="041F0019" w:tentative="1">
+      <w:start w:val="1"/>
+      <w:numFmt w:val="lowerLetter"/>
+      <w:lvlText w:val="%2."/>
+      <w:lvlJc w:val="left"/>
+      <w:pPr>
+        <w:ind w:left="1440" w:hanging="360"/>
+      </w:pPr>
+    </w:lvl>
+    <w:lvl w:ilvl="2" w:tplc="041F001B" w:tentative="1">
+      <w:start w:val="1"/>
+      <w:numFmt w:val="lowerRoman"/>
+      <w:lvlText w:val="%3."/>
+      <w:lvlJc w:val="right"/>
+      <w:pPr>
+        <w:ind w:left="2160" w:hanging="180"/>
+      </w:pPr>
+    </w:lvl>
+    <w:lvl w:ilvl="3" w:tplc="041F000F" w:tentative="1">
+      <w:start w:val="1"/>
+      <w:numFmt w:val="decimal"/>
+      <w:lvlText w:val="%4."/>
+      <w:lvlJc w:val="left"/>
+      <w:pPr>
+        <w:ind w:left="2880" w:hanging="360"/>
+      </w:pPr>
+    </w:lvl>
+    <w:lvl w:ilvl="4" w:tplc="041F0019" w:tentative="1">
+      <w:start w:val="1"/>
+      <w:numFmt w:val="lowerLetter"/>
+      <w:lvlText w:val="%5."/>
+      <w:lvlJc w:val="left"/>
+      <w:pPr>
+        <w:ind w:left="3600" w:hanging="360"/>
+      </w:pPr>
+    </w:lvl>
+    <w:lvl w:ilvl="5" w:tplc="041F001B" w:tentative="1">
+      <w:start w:val="1"/>
+      <w:numFmt w:val="lowerRoman"/>
+      <w:lvlText w:val="%6."/>
+      <w:lvlJc w:val="right"/>
+      <w:pPr>
+        <w:ind w:left="4320" w:hanging="180"/>
+      </w:pPr>
+    </w:lvl>
+    <w:lvl w:ilvl="6" w:tplc="041F000F" w:tentative="1">
+      <w:start w:val="1"/>
+      <w:numFmt w:val="decimal"/>
+      <w:lvlText w:val="%7."/>
+      <w:lvlJc w:val="left"/>
+      <w:pPr>
+        <w:ind w:left="5040" w:hanging="360"/>
+      </w:pPr>
+    </w:lvl>
+    <w:lvl w:ilvl="7" w:tplc="041F0019" w:tentative="1">
+      <w:start w:val="1"/>
+      <w:numFmt w:val="lowerLetter"/>
+      <w:lvlText w:val="%8."/>
+      <w:lvlJc w:val="left"/>
+      <w:pPr>
+        <w:ind w:left="5760" w:hanging="360"/>
+      </w:pPr>
+    </w:lvl>
+    <w:lvl w:ilvl="8" w:tplc="041F001B" w:tentative="1">
+      <w:start w:val="1"/>
+      <w:numFmt w:val="lowerRoman"/>
+      <w:lvlText w:val="%9."/>
+      <w:lvlJc w:val="right"/>
+      <w:pPr>
+        <w:ind w:left="6480" w:hanging="180"/>
+      </w:pPr>
     </w:lvl>
   </w:abstractNum>
   <w:num w:numId="1">
@@ -2274,6 +3302,9 @@
   </w:num>
   <w:num w:numId="5">
     <w:abstractNumId w:val="0"/>
+  </w:num>
+  <w:num w:numId="6">
+    <w:abstractNumId w:val="5"/>
   </w:num>
 </w:numbering>
 </file>
@@ -3095,7 +4126,7 @@
 </file>
 
 <file path=customXml/itemProps1.xml><?xml version="1.0" encoding="utf-8"?>
-<ds:datastoreItem xmlns:ds="http://schemas.openxmlformats.org/officeDocument/2006/customXml" ds:itemID="{843B333A-BEDD-460B-80FA-1C3849C4082C}">
+<ds:datastoreItem xmlns:ds="http://schemas.openxmlformats.org/officeDocument/2006/customXml" ds:itemID="{0C352D1D-2E6C-4464-AF5E-5B4082BF936A}">
   <ds:schemaRefs>
     <ds:schemaRef ds:uri="http://schemas.openxmlformats.org/officeDocument/2006/bibliography"/>
   </ds:schemaRefs>

</xml_diff>